<commit_message>
this is a 2nd submission
</commit_message>
<xml_diff>
--- a/assignment_2/WanYong_Patrick.docx
+++ b/assignment_2/WanYong_Patrick.docx
@@ -10,27 +10,93 @@
           <w:szCs w:val="24"/>
         </w:rPr>
       </w:pPr>
+      <w:proofErr w:type="spellStart"/>
       <w:r>
         <w:rPr>
           <w:sz w:val="24"/>
           <w:szCs w:val="24"/>
         </w:rPr>
-        <w:t xml:space="preserve">Github resource located at </w:t>
-      </w:r>
+        <w:t>Github</w:t>
+      </w:r>
+      <w:proofErr w:type="spellEnd"/>
       <w:r>
         <w:rPr>
           <w:sz w:val="24"/>
           <w:szCs w:val="24"/>
         </w:rPr>
-        <w:t>“</w:t>
+        <w:t xml:space="preserve"> resource located at </w:t>
       </w:r>
       <w:r>
         <w:rPr>
           <w:sz w:val="24"/>
           <w:szCs w:val="24"/>
         </w:rPr>
-        <w:t>https://github.com/wany0011/BS6207/tree/main/assignment_2</w:t>
-      </w:r>
+        <w:t>“</w:t>
+      </w:r>
+      <w:r>
+        <w:rPr>
+          <w:sz w:val="24"/>
+          <w:szCs w:val="24"/>
+        </w:rPr>
+        <w:t>https://</w:t>
+      </w:r>
+      <w:proofErr w:type="spellStart"/>
+      <w:r>
+        <w:rPr>
+          <w:sz w:val="24"/>
+          <w:szCs w:val="24"/>
+        </w:rPr>
+        <w:t>github.com</w:t>
+      </w:r>
+      <w:proofErr w:type="spellEnd"/>
+      <w:r>
+        <w:rPr>
+          <w:sz w:val="24"/>
+          <w:szCs w:val="24"/>
+        </w:rPr>
+        <w:t>/</w:t>
+      </w:r>
+      <w:proofErr w:type="spellStart"/>
+      <w:r>
+        <w:rPr>
+          <w:sz w:val="24"/>
+          <w:szCs w:val="24"/>
+        </w:rPr>
+        <w:t>wany0011</w:t>
+      </w:r>
+      <w:proofErr w:type="spellEnd"/>
+      <w:r>
+        <w:rPr>
+          <w:sz w:val="24"/>
+          <w:szCs w:val="24"/>
+        </w:rPr>
+        <w:t>/</w:t>
+      </w:r>
+      <w:proofErr w:type="spellStart"/>
+      <w:r>
+        <w:rPr>
+          <w:sz w:val="24"/>
+          <w:szCs w:val="24"/>
+        </w:rPr>
+        <w:t>BS6207</w:t>
+      </w:r>
+      <w:proofErr w:type="spellEnd"/>
+      <w:r>
+        <w:rPr>
+          <w:sz w:val="24"/>
+          <w:szCs w:val="24"/>
+        </w:rPr>
+        <w:t>/tree/main/</w:t>
+      </w:r>
+      <w:proofErr w:type="spellStart"/>
+      <w:r>
+        <w:rPr>
+          <w:sz w:val="24"/>
+          <w:szCs w:val="24"/>
+        </w:rPr>
+        <w:t>assignment_2</w:t>
+      </w:r>
+      <w:proofErr w:type="spellEnd"/>
       <w:r>
         <w:rPr>
           <w:sz w:val="24"/>
@@ -863,9 +929,16 @@
       <w:r>
         <w:t xml:space="preserve"> can be precisely calculated by a program – “</w:t>
       </w:r>
-      <w:r>
-        <w:t>q1.ipynb</w:t>
-      </w:r>
+      <w:proofErr w:type="spellStart"/>
+      <w:r>
+        <w:t>q</w:t>
+      </w:r>
+      <w:proofErr w:type="gramStart"/>
+      <w:r>
+        <w:t>1.ipynb</w:t>
+      </w:r>
+      <w:proofErr w:type="spellEnd"/>
+      <w:proofErr w:type="gramEnd"/>
       <w:r>
         <w:t>”</w:t>
       </w:r>
@@ -938,18 +1011,17 @@
           <w:sz w:val="32"/>
           <w:szCs w:val="32"/>
         </w:rPr>
-        <w:t xml:space="preserve"> point located at: </w:t>
-      </w:r>
-    </w:p>
-    <w:p>
-      <w:pPr>
+        <w:t xml:space="preserve"> point located at: h = 1.</w:t>
+      </w:r>
+      <w:r>
         <w:rPr>
           <w:rFonts w:asciiTheme="majorHAnsi" w:eastAsiaTheme="majorEastAsia" w:hAnsiTheme="majorHAnsi" w:cstheme="majorBidi"/>
           <w:color w:val="2F5496" w:themeColor="accent1" w:themeShade="BF"/>
           <w:sz w:val="32"/>
           <w:szCs w:val="32"/>
         </w:rPr>
-      </w:pPr>
+        <w:t>410184</w:t>
+      </w:r>
       <w:r>
         <w:rPr>
           <w:rFonts w:asciiTheme="majorHAnsi" w:eastAsiaTheme="majorEastAsia" w:hAnsiTheme="majorHAnsi" w:cstheme="majorBidi"/>
@@ -957,70 +1029,110 @@
           <w:sz w:val="32"/>
           <w:szCs w:val="32"/>
         </w:rPr>
-        <w:t>h = 1.</w:t>
-      </w:r>
-      <w:r>
+        <w:t xml:space="preserve">  </w:t>
+      </w:r>
+    </w:p>
+    <w:p>
+      <w:r>
+        <w:t xml:space="preserve">what happen </w:t>
+      </w:r>
+      <w:r>
+        <w:t xml:space="preserve">next </w:t>
+      </w:r>
+      <w:r>
+        <w:t>when the peak distance-point</w:t>
+      </w:r>
+      <w:r>
+        <w:t xml:space="preserve"> of h</w:t>
+      </w:r>
+      <w:r>
+        <w:t xml:space="preserve"> is reached? – it’s oscillating at h, just like the behaviour in the previous question</w:t>
+      </w:r>
+      <w:r>
+        <w:t>, but at diminishing attenuation, and eventually converges.</w:t>
+      </w:r>
+    </w:p>
+    <w:p>
+      <w:r>
+        <w:t xml:space="preserve">Only if there is another turning point </w:t>
+      </w:r>
+      <w:r>
+        <w:t xml:space="preserve">sitting above x but </w:t>
+      </w:r>
+      <w:r>
+        <w:t>b</w:t>
+      </w:r>
+      <w:r>
+        <w:t>elow</w:t>
+      </w:r>
+      <w:r>
+        <w:t xml:space="preserve"> h – therefore it answers the question of maximum height, that is indicate by h.  </w:t>
+      </w:r>
+      <w:r>
+        <w:t xml:space="preserve"> </w:t>
+      </w:r>
+    </w:p>
+    <w:p>
+      <w:pPr>
         <w:rPr>
           <w:rFonts w:asciiTheme="majorHAnsi" w:eastAsiaTheme="majorEastAsia" w:hAnsiTheme="majorHAnsi" w:cstheme="majorBidi"/>
           <w:color w:val="2F5496" w:themeColor="accent1" w:themeShade="BF"/>
           <w:sz w:val="32"/>
           <w:szCs w:val="32"/>
         </w:rPr>
-        <w:t>410184</w:t>
-      </w:r>
-      <w:r>
-        <w:rPr>
-          <w:rFonts w:asciiTheme="majorHAnsi" w:eastAsiaTheme="majorEastAsia" w:hAnsiTheme="majorHAnsi" w:cstheme="majorBidi"/>
-          <w:color w:val="2F5496" w:themeColor="accent1" w:themeShade="BF"/>
-          <w:sz w:val="32"/>
-          <w:szCs w:val="32"/>
-        </w:rPr>
-        <w:t xml:space="preserve">  </w:t>
-      </w:r>
-    </w:p>
-    <w:p>
-      <w:r>
-        <w:t xml:space="preserve">what happen </w:t>
-      </w:r>
-      <w:r>
-        <w:t xml:space="preserve">next </w:t>
-      </w:r>
-      <w:r>
-        <w:t>when the peak distance-point</w:t>
-      </w:r>
-      <w:r>
-        <w:t xml:space="preserve"> of h</w:t>
-      </w:r>
-      <w:r>
-        <w:t xml:space="preserve"> is reached? – it’s oscillating at h, just like the behaviour in the previous question</w:t>
-      </w:r>
-      <w:r>
-        <w:t>, but at diminishing attenuation, and eventually converges.</w:t>
-      </w:r>
-    </w:p>
-    <w:p>
-      <w:pPr>
-        <w:rPr>
-          <w:rFonts w:asciiTheme="majorHAnsi" w:eastAsiaTheme="majorEastAsia" w:hAnsiTheme="majorHAnsi" w:cstheme="majorBidi"/>
-          <w:color w:val="2F5496" w:themeColor="accent1" w:themeShade="BF"/>
-          <w:sz w:val="32"/>
-          <w:szCs w:val="32"/>
-        </w:rPr>
-      </w:pPr>
-      <w:r>
-        <w:t xml:space="preserve">Only if there is another turning point </w:t>
-      </w:r>
-      <w:r>
-        <w:t xml:space="preserve">sitting above x but </w:t>
-      </w:r>
-      <w:r>
-        <w:t>b</w:t>
-      </w:r>
-      <w:r>
-        <w:t>elow</w:t>
-      </w:r>
-      <w:r>
-        <w:t xml:space="preserve"> h – therefore it answers the question of maximum height, that is indicate by h.  </w:t>
+      </w:pPr>
+      <w:r>
+        <w:rPr>
+          <w:noProof/>
+        </w:rPr>
+        <w:drawing>
+          <wp:inline distT="0" distB="0" distL="0" distR="0" wp14:anchorId="4C7AD296" wp14:editId="5D6CA885">
+            <wp:extent cx="3254269" cy="2171700"/>
+            <wp:effectExtent l="0" t="0" r="3810" b="0"/>
+            <wp:docPr id="30" name="Picture 30" descr="A picture containing diagram&#10;&#10;Description automatically generated"/>
+            <wp:cNvGraphicFramePr>
+              <a:graphicFrameLocks xmlns:a="http://schemas.openxmlformats.org/drawingml/2006/main" noChangeAspect="1"/>
+            </wp:cNvGraphicFramePr>
+            <a:graphic xmlns:a="http://schemas.openxmlformats.org/drawingml/2006/main">
+              <a:graphicData uri="http://schemas.openxmlformats.org/drawingml/2006/picture">
+                <pic:pic xmlns:pic="http://schemas.openxmlformats.org/drawingml/2006/picture">
+                  <pic:nvPicPr>
+                    <pic:cNvPr id="30" name="Picture 30" descr="A picture containing diagram&#10;&#10;Description automatically generated"/>
+                    <pic:cNvPicPr>
+                      <a:picLocks noChangeAspect="1" noChangeArrowheads="1"/>
+                    </pic:cNvPicPr>
+                  </pic:nvPicPr>
+                  <pic:blipFill>
+                    <a:blip r:embed="rId8">
+                      <a:extLst>
+                        <a:ext uri="{28A0092B-C50C-407E-A947-70E740481C1C}">
+                          <a14:useLocalDpi xmlns:a14="http://schemas.microsoft.com/office/drawing/2010/main" val="0"/>
+                        </a:ext>
+                      </a:extLst>
+                    </a:blip>
+                    <a:srcRect/>
+                    <a:stretch>
+                      <a:fillRect/>
+                    </a:stretch>
+                  </pic:blipFill>
+                  <pic:spPr bwMode="auto">
+                    <a:xfrm>
+                      <a:off x="0" y="0"/>
+                      <a:ext cx="3281158" cy="2189644"/>
+                    </a:xfrm>
+                    <a:prstGeom prst="rect">
+                      <a:avLst/>
+                    </a:prstGeom>
+                    <a:noFill/>
+                    <a:ln>
+                      <a:noFill/>
+                    </a:ln>
+                  </pic:spPr>
+                </pic:pic>
+              </a:graphicData>
+            </a:graphic>
+          </wp:inline>
+        </w:drawing>
       </w:r>
       <w:r>
         <w:t xml:space="preserve"> </w:t>
@@ -1033,6 +1145,7 @@
       <w:pPr>
         <w:pStyle w:val="Heading1"/>
         <w:rPr>
+          <w:strike/>
           <w:color w:val="FF0000"/>
           <w:sz w:val="20"/>
           <w:szCs w:val="20"/>
@@ -1048,129 +1161,200 @@
           <w:sz w:val="20"/>
           <w:szCs w:val="20"/>
         </w:rPr>
-        <w:t xml:space="preserve">: (take note – It looks like I misread the instruction, thus I misunderstood the definition of laten-space of 2, 16, 256, I though they refer to individual </w:t>
-      </w:r>
-      <w:r>
-        <w:rPr>
+        <w:t xml:space="preserve">: </w:t>
+      </w:r>
+      <w:r>
+        <w:rPr>
+          <w:strike/>
           <w:color w:val="FF0000"/>
           <w:sz w:val="20"/>
           <w:szCs w:val="20"/>
         </w:rPr>
-        <w:t>models</w:t>
-      </w:r>
-      <w:r>
-        <w:rPr>
+        <w:t xml:space="preserve">(take note – It looks like I misread the instruction, thus I misunderstood the definition of laten-space of 2, 16, 256, I though they refer to individual </w:t>
+      </w:r>
+      <w:r>
+        <w:rPr>
+          <w:strike/>
           <w:color w:val="FF0000"/>
           <w:sz w:val="20"/>
           <w:szCs w:val="20"/>
         </w:rPr>
-        <w:t xml:space="preserve">, </w:t>
-      </w:r>
-      <w:r>
-        <w:rPr>
+        <w:t>models</w:t>
+      </w:r>
+      <w:r>
+        <w:rPr>
+          <w:strike/>
           <w:color w:val="FF0000"/>
           <w:sz w:val="20"/>
           <w:szCs w:val="20"/>
         </w:rPr>
-        <w:t>i.e.,</w:t>
-      </w:r>
-      <w:r>
-        <w:rPr>
+        <w:t xml:space="preserve">, </w:t>
+      </w:r>
+      <w:r>
+        <w:rPr>
+          <w:strike/>
           <w:color w:val="FF0000"/>
           <w:sz w:val="20"/>
           <w:szCs w:val="20"/>
         </w:rPr>
-        <w:t xml:space="preserve"> the</w:t>
-      </w:r>
-      <w:r>
-        <w:rPr>
+        <w:t>i.e.,</w:t>
+      </w:r>
+      <w:r>
+        <w:rPr>
+          <w:strike/>
           <w:color w:val="FF0000"/>
           <w:sz w:val="20"/>
           <w:szCs w:val="20"/>
         </w:rPr>
-        <w:t xml:space="preserve"> </w:t>
-      </w:r>
-      <w:r>
-        <w:rPr>
+        <w:t xml:space="preserve"> the</w:t>
+      </w:r>
+      <w:r>
+        <w:rPr>
+          <w:strike/>
           <w:color w:val="FF0000"/>
           <w:sz w:val="20"/>
           <w:szCs w:val="20"/>
         </w:rPr>
-        <w:t>very</w:t>
-      </w:r>
-      <w:r>
-        <w:rPr>
+        <w:t xml:space="preserve"> </w:t>
+      </w:r>
+      <w:r>
+        <w:rPr>
+          <w:strike/>
           <w:color w:val="FF0000"/>
           <w:sz w:val="20"/>
           <w:szCs w:val="20"/>
         </w:rPr>
-        <w:t xml:space="preserve"> last layer of encoder</w:t>
-      </w:r>
-      <w:r>
-        <w:rPr>
+        <w:t>very</w:t>
+      </w:r>
+      <w:r>
+        <w:rPr>
+          <w:strike/>
           <w:color w:val="FF0000"/>
           <w:sz w:val="20"/>
           <w:szCs w:val="20"/>
         </w:rPr>
-        <w:t xml:space="preserve"> – when I found this, </w:t>
-      </w:r>
-      <w:r>
-        <w:rPr>
+        <w:t xml:space="preserve"> last layer of encoder</w:t>
+      </w:r>
+      <w:r>
+        <w:rPr>
+          <w:strike/>
           <w:color w:val="FF0000"/>
           <w:sz w:val="20"/>
           <w:szCs w:val="20"/>
         </w:rPr>
-        <w:t>it’s</w:t>
-      </w:r>
-      <w:r>
-        <w:rPr>
+        <w:t xml:space="preserve"> – when I found this, </w:t>
+      </w:r>
+      <w:r>
+        <w:rPr>
+          <w:strike/>
           <w:color w:val="FF0000"/>
           <w:sz w:val="20"/>
           <w:szCs w:val="20"/>
         </w:rPr>
-        <w:t xml:space="preserve"> </w:t>
-      </w:r>
-      <w:r>
-        <w:rPr>
+        <w:t>it’s</w:t>
+      </w:r>
+      <w:r>
+        <w:rPr>
+          <w:strike/>
           <w:color w:val="FF0000"/>
           <w:sz w:val="20"/>
           <w:szCs w:val="20"/>
         </w:rPr>
-        <w:t xml:space="preserve">already </w:t>
-      </w:r>
-      <w:r>
-        <w:rPr>
+        <w:t xml:space="preserve"> </w:t>
+      </w:r>
+      <w:r>
+        <w:rPr>
+          <w:strike/>
           <w:color w:val="FF0000"/>
           <w:sz w:val="20"/>
           <w:szCs w:val="20"/>
         </w:rPr>
-        <w:t>too late for me to change back, I will redress the problem during my presentation</w:t>
-      </w:r>
-      <w:r>
-        <w:rPr>
+        <w:t xml:space="preserve">already </w:t>
+      </w:r>
+      <w:r>
+        <w:rPr>
+          <w:strike/>
           <w:color w:val="FF0000"/>
           <w:sz w:val="20"/>
           <w:szCs w:val="20"/>
         </w:rPr>
-        <w:t xml:space="preserve"> for this </w:t>
-      </w:r>
-      <w:r>
-        <w:rPr>
+        <w:t>too late for me to change back, I will redress the problem during my presentation</w:t>
+      </w:r>
+      <w:r>
+        <w:rPr>
+          <w:strike/>
           <w:color w:val="FF0000"/>
           <w:sz w:val="20"/>
           <w:szCs w:val="20"/>
         </w:rPr>
-        <w:t>assignment.</w:t>
-      </w:r>
-      <w:r>
-        <w:rPr>
+        <w:t xml:space="preserve"> for this </w:t>
+      </w:r>
+      <w:r>
+        <w:rPr>
+          <w:strike/>
           <w:color w:val="FF0000"/>
           <w:sz w:val="20"/>
           <w:szCs w:val="20"/>
         </w:rPr>
+        <w:t>assignment.</w:t>
+      </w:r>
+      <w:r>
+        <w:rPr>
+          <w:strike/>
+          <w:color w:val="FF0000"/>
+          <w:sz w:val="20"/>
+          <w:szCs w:val="20"/>
+        </w:rPr>
         <w:t xml:space="preserve">)  </w:t>
       </w:r>
     </w:p>
+    <w:p/>
+    <w:p>
+      <w:pPr>
+        <w:pStyle w:val="ListParagraph"/>
+        <w:numPr>
+          <w:ilvl w:val="0"/>
+          <w:numId w:val="15"/>
+        </w:numPr>
+        <w:rPr>
+          <w:b/>
+          <w:bCs/>
+          <w:color w:val="FF0000"/>
+          <w:sz w:val="24"/>
+          <w:szCs w:val="24"/>
+        </w:rPr>
+      </w:pPr>
+      <w:r>
+        <w:rPr>
+          <w:b/>
+          <w:bCs/>
+          <w:color w:val="FF0000"/>
+          <w:sz w:val="24"/>
+          <w:szCs w:val="24"/>
+        </w:rPr>
+        <w:t>Update</w:t>
+      </w:r>
+      <w:r>
+        <w:rPr>
+          <w:b/>
+          <w:bCs/>
+          <w:color w:val="FF0000"/>
+          <w:sz w:val="24"/>
+          <w:szCs w:val="24"/>
+        </w:rPr>
+        <w:t>s</w:t>
+      </w:r>
+      <w:r>
+        <w:rPr>
+          <w:b/>
+          <w:bCs/>
+          <w:color w:val="FF0000"/>
+          <w:sz w:val="24"/>
+          <w:szCs w:val="24"/>
+        </w:rPr>
+        <w:t xml:space="preserve"> on 18-Dec (sat) Resubmission – please skip to page -7 </w:t>
+      </w:r>
+    </w:p>
     <w:p>
       <w:pPr>
         <w:pStyle w:val="Heading1"/>
@@ -1216,9 +1400,11 @@
       <w:r>
         <w:t>source code at “./</w:t>
       </w:r>
+      <w:proofErr w:type="spellStart"/>
       <w:r>
         <w:t>q2_mlp.ipynb</w:t>
       </w:r>
+      <w:proofErr w:type="spellEnd"/>
       <w:r>
         <w:t>”</w:t>
       </w:r>
@@ -1278,7 +1464,7 @@
                     </pic:cNvPicPr>
                   </pic:nvPicPr>
                   <pic:blipFill>
-                    <a:blip r:embed="rId8">
+                    <a:blip r:embed="rId9">
                       <a:extLst>
                         <a:ext uri="{28A0092B-C50C-407E-A947-70E740481C1C}">
                           <a14:useLocalDpi xmlns:a14="http://schemas.microsoft.com/office/drawing/2010/main" val="0"/>
@@ -1383,7 +1569,7 @@
                     </pic:cNvPicPr>
                   </pic:nvPicPr>
                   <pic:blipFill>
-                    <a:blip r:embed="rId9">
+                    <a:blip r:embed="rId10">
                       <a:extLst>
                         <a:ext uri="{28A0092B-C50C-407E-A947-70E740481C1C}">
                           <a14:useLocalDpi xmlns:a14="http://schemas.microsoft.com/office/drawing/2010/main" val="0"/>
@@ -1485,7 +1671,7 @@
                     </pic:cNvPicPr>
                   </pic:nvPicPr>
                   <pic:blipFill>
-                    <a:blip r:embed="rId10" cstate="print">
+                    <a:blip r:embed="rId11" cstate="print">
                       <a:extLst>
                         <a:ext uri="{28A0092B-C50C-407E-A947-70E740481C1C}">
                           <a14:useLocalDpi xmlns:a14="http://schemas.microsoft.com/office/drawing/2010/main" val="0"/>
@@ -1553,7 +1739,7 @@
                     </pic:cNvPicPr>
                   </pic:nvPicPr>
                   <pic:blipFill>
-                    <a:blip r:embed="rId11">
+                    <a:blip r:embed="rId12">
                       <a:extLst>
                         <a:ext uri="{28A0092B-C50C-407E-A947-70E740481C1C}">
                           <a14:useLocalDpi xmlns:a14="http://schemas.microsoft.com/office/drawing/2010/main" val="0"/>
@@ -1636,12 +1822,14 @@
         </w:rPr>
         <w:t xml:space="preserve"> (source code at “./</w:t>
       </w:r>
+      <w:proofErr w:type="spellStart"/>
       <w:r>
         <w:rPr>
           <w:lang w:val="en-US"/>
         </w:rPr>
         <w:t>q2.ipynb</w:t>
       </w:r>
+      <w:proofErr w:type="spellEnd"/>
       <w:r>
         <w:rPr>
           <w:lang w:val="en-US"/>
@@ -1761,6 +1949,7 @@
           <w:noProof/>
           <w:lang w:val="en-US"/>
         </w:rPr>
+        <w:lastRenderedPageBreak/>
         <w:drawing>
           <wp:inline distT="0" distB="0" distL="0" distR="0" wp14:anchorId="3A6FE218" wp14:editId="6C25908E">
             <wp:extent cx="1419225" cy="1344169"/>
@@ -1779,7 +1968,7 @@
                     </pic:cNvPicPr>
                   </pic:nvPicPr>
                   <pic:blipFill>
-                    <a:blip r:embed="rId12" cstate="print">
+                    <a:blip r:embed="rId13" cstate="print">
                       <a:extLst>
                         <a:ext uri="{28A0092B-C50C-407E-A947-70E740481C1C}">
                           <a14:useLocalDpi xmlns:a14="http://schemas.microsoft.com/office/drawing/2010/main" val="0"/>
@@ -1853,7 +2042,6 @@
         <w:rPr>
           <w:noProof/>
         </w:rPr>
-        <w:lastRenderedPageBreak/>
         <w:drawing>
           <wp:inline distT="0" distB="0" distL="0" distR="0" wp14:anchorId="60CA4DAB" wp14:editId="4C1274D5">
             <wp:extent cx="4714875" cy="2235032"/>
@@ -1870,7 +2058,7 @@
                     <pic:cNvPicPr/>
                   </pic:nvPicPr>
                   <pic:blipFill>
-                    <a:blip r:embed="rId13"/>
+                    <a:blip r:embed="rId14"/>
                     <a:stretch>
                       <a:fillRect/>
                     </a:stretch>
@@ -1906,7 +2094,21 @@
         <w:rPr>
           <w:lang w:val="en-US"/>
         </w:rPr>
-        <w:t xml:space="preserve">T-SNE visualization of the </w:t>
+        <w:t>T-</w:t>
+      </w:r>
+      <w:proofErr w:type="spellStart"/>
+      <w:r>
+        <w:rPr>
+          <w:lang w:val="en-US"/>
+        </w:rPr>
+        <w:t>SNE</w:t>
+      </w:r>
+      <w:proofErr w:type="spellEnd"/>
+      <w:r>
+        <w:rPr>
+          <w:lang w:val="en-US"/>
+        </w:rPr>
+        <w:t xml:space="preserve"> visualization of the </w:t>
       </w:r>
       <w:r>
         <w:rPr>
@@ -1958,7 +2160,7 @@
                     <pic:cNvPicPr/>
                   </pic:nvPicPr>
                   <pic:blipFill>
-                    <a:blip r:embed="rId14"/>
+                    <a:blip r:embed="rId15"/>
                     <a:stretch>
                       <a:fillRect/>
                     </a:stretch>
@@ -2057,6 +2259,7 @@
         <w:rPr>
           <w:noProof/>
         </w:rPr>
+        <w:lastRenderedPageBreak/>
         <w:drawing>
           <wp:inline distT="0" distB="0" distL="0" distR="0" wp14:anchorId="2834AA6E" wp14:editId="3E53DFCE">
             <wp:extent cx="3790950" cy="1808801"/>
@@ -2073,7 +2276,7 @@
                     <pic:cNvPicPr/>
                   </pic:nvPicPr>
                   <pic:blipFill>
-                    <a:blip r:embed="rId15"/>
+                    <a:blip r:embed="rId16"/>
                     <a:stretch>
                       <a:fillRect/>
                     </a:stretch>
@@ -2124,7 +2327,6 @@
           <w:szCs w:val="28"/>
           <w:lang w:val="en-US"/>
         </w:rPr>
-        <w:lastRenderedPageBreak/>
         <w:t>With e</w:t>
       </w:r>
       <w:r>
@@ -2318,7 +2520,7 @@
                     <pic:cNvPicPr/>
                   </pic:nvPicPr>
                   <pic:blipFill>
-                    <a:blip r:embed="rId16"/>
+                    <a:blip r:embed="rId17"/>
                     <a:stretch>
                       <a:fillRect/>
                     </a:stretch>
@@ -2434,7 +2636,21 @@
         <w:rPr>
           <w:lang w:val="en-US"/>
         </w:rPr>
-        <w:t>T-SNE of the 2-D latent space</w:t>
+        <w:t>T-</w:t>
+      </w:r>
+      <w:proofErr w:type="spellStart"/>
+      <w:r>
+        <w:rPr>
+          <w:lang w:val="en-US"/>
+        </w:rPr>
+        <w:t>SNE</w:t>
+      </w:r>
+      <w:proofErr w:type="spellEnd"/>
+      <w:r>
+        <w:rPr>
+          <w:lang w:val="en-US"/>
+        </w:rPr>
+        <w:t xml:space="preserve"> of the 2-D latent space</w:t>
       </w:r>
       <w:r>
         <w:rPr>
@@ -2490,7 +2706,7 @@
                     <pic:cNvPicPr/>
                   </pic:nvPicPr>
                   <pic:blipFill>
-                    <a:blip r:embed="rId17" cstate="print">
+                    <a:blip r:embed="rId18" cstate="print">
                       <a:extLst>
                         <a:ext uri="{28A0092B-C50C-407E-A947-70E740481C1C}">
                           <a14:useLocalDpi xmlns:a14="http://schemas.microsoft.com/office/drawing/2010/main" val="0"/>
@@ -2550,7 +2766,7 @@
                     <pic:cNvPicPr/>
                   </pic:nvPicPr>
                   <pic:blipFill>
-                    <a:blip r:embed="rId18" cstate="print">
+                    <a:blip r:embed="rId19" cstate="print">
                       <a:extLst>
                         <a:ext uri="{28A0092B-C50C-407E-A947-70E740481C1C}">
                           <a14:useLocalDpi xmlns:a14="http://schemas.microsoft.com/office/drawing/2010/main" val="0"/>
@@ -2613,7 +2829,7 @@
                     </pic:cNvPicPr>
                   </pic:nvPicPr>
                   <pic:blipFill>
-                    <a:blip r:embed="rId19" cstate="print">
+                    <a:blip r:embed="rId20" cstate="print">
                       <a:extLst>
                         <a:ext uri="{28A0092B-C50C-407E-A947-70E740481C1C}">
                           <a14:useLocalDpi xmlns:a14="http://schemas.microsoft.com/office/drawing/2010/main" val="0"/>
@@ -2745,6 +2961,7 @@
         <w:rPr>
           <w:noProof/>
         </w:rPr>
+        <w:lastRenderedPageBreak/>
         <w:drawing>
           <wp:anchor distT="0" distB="0" distL="114300" distR="114300" simplePos="0" relativeHeight="251666432" behindDoc="0" locked="0" layoutInCell="1" allowOverlap="1" wp14:anchorId="43126CC8" wp14:editId="14C3708F">
             <wp:simplePos x="0" y="0"/>
@@ -2769,7 +2986,7 @@
                     <pic:cNvPicPr/>
                   </pic:nvPicPr>
                   <pic:blipFill>
-                    <a:blip r:embed="rId20" cstate="print">
+                    <a:blip r:embed="rId21" cstate="print">
                       <a:extLst>
                         <a:ext uri="{28A0092B-C50C-407E-A947-70E740481C1C}">
                           <a14:useLocalDpi xmlns:a14="http://schemas.microsoft.com/office/drawing/2010/main" val="0"/>
@@ -2832,7 +3049,7 @@
                     </pic:cNvPicPr>
                   </pic:nvPicPr>
                   <pic:blipFill>
-                    <a:blip r:embed="rId21" cstate="print">
+                    <a:blip r:embed="rId22" cstate="print">
                       <a:extLst>
                         <a:ext uri="{28A0092B-C50C-407E-A947-70E740481C1C}">
                           <a14:useLocalDpi xmlns:a14="http://schemas.microsoft.com/office/drawing/2010/main" val="0"/>
@@ -2963,7 +3180,6 @@
         <w:rPr>
           <w:lang w:val="en-US"/>
         </w:rPr>
-        <w:lastRenderedPageBreak/>
         <w:t xml:space="preserve">With </w:t>
       </w:r>
       <w:r>
@@ -2996,6 +3212,7 @@
         </w:rPr>
         <w:t xml:space="preserve">coding of images in the </w:t>
       </w:r>
+      <w:proofErr w:type="gramStart"/>
       <w:r>
         <w:rPr>
           <w:lang w:val="en-US"/>
@@ -3012,7 +3229,14 @@
         <w:rPr>
           <w:lang w:val="en-US"/>
         </w:rPr>
-        <w:t>space:</w:t>
+        <w:t>space</w:t>
+      </w:r>
+      <w:proofErr w:type="gramEnd"/>
+      <w:r>
+        <w:rPr>
+          <w:lang w:val="en-US"/>
+        </w:rPr>
+        <w:t>:</w:t>
       </w:r>
       <w:r>
         <w:rPr>
@@ -3048,7 +3272,7 @@
                     <pic:cNvPicPr/>
                   </pic:nvPicPr>
                   <pic:blipFill>
-                    <a:blip r:embed="rId22"/>
+                    <a:blip r:embed="rId23"/>
                     <a:stretch>
                       <a:fillRect/>
                     </a:stretch>
@@ -3181,7 +3405,7 @@
                     <pic:cNvPicPr/>
                   </pic:nvPicPr>
                   <pic:blipFill>
-                    <a:blip r:embed="rId23">
+                    <a:blip r:embed="rId24">
                       <a:extLst>
                         <a:ext uri="{28A0092B-C50C-407E-A947-70E740481C1C}">
                           <a14:useLocalDpi xmlns:a14="http://schemas.microsoft.com/office/drawing/2010/main" val="0"/>
@@ -3244,7 +3468,7 @@
                     </pic:cNvPicPr>
                   </pic:nvPicPr>
                   <pic:blipFill>
-                    <a:blip r:embed="rId24">
+                    <a:blip r:embed="rId25">
                       <a:extLst>
                         <a:ext uri="{28A0092B-C50C-407E-A947-70E740481C1C}">
                           <a14:useLocalDpi xmlns:a14="http://schemas.microsoft.com/office/drawing/2010/main" val="0"/>
@@ -3298,6 +3522,2160 @@
     <w:p>
       <w:pPr>
         <w:rPr>
+          <w:b/>
+          <w:bCs/>
+          <w:lang w:val="en-US"/>
+        </w:rPr>
+      </w:pPr>
+      <w:r>
+        <w:rPr>
+          <w:b/>
+          <w:bCs/>
+          <w:lang w:val="en-US"/>
+        </w:rPr>
+        <w:lastRenderedPageBreak/>
+        <w:t>Re-submission on 18-Dec (Sat)</w:t>
+      </w:r>
+      <w:r>
+        <w:rPr>
+          <w:b/>
+          <w:bCs/>
+          <w:lang w:val="en-US"/>
+        </w:rPr>
+        <w:t xml:space="preserve"> </w:t>
+      </w:r>
+    </w:p>
+    <w:p>
+      <w:pPr>
+        <w:rPr>
+          <w:lang w:val="en-US"/>
+        </w:rPr>
+      </w:pPr>
+      <w:r>
+        <w:rPr>
+          <w:lang w:val="en-US"/>
+        </w:rPr>
+        <w:t>Firstly, establish baseline of K-Mean with original images</w:t>
+      </w:r>
+      <w:r>
+        <w:rPr>
+          <w:lang w:val="en-US"/>
+        </w:rPr>
+        <w:t>,</w:t>
+      </w:r>
+      <w:r>
+        <w:rPr>
+          <w:lang w:val="en-US"/>
+        </w:rPr>
+        <w:t xml:space="preserve"> </w:t>
+      </w:r>
+      <w:r>
+        <w:rPr>
+          <w:lang w:val="en-US"/>
+        </w:rPr>
+        <w:t>Since K-Mean is un-supervised learning, a purity function is required to find the best possible match of individual digits</w:t>
+      </w:r>
+      <w:r>
+        <w:rPr>
+          <w:lang w:val="en-US"/>
+        </w:rPr>
+        <w:t>.</w:t>
+      </w:r>
+      <w:r>
+        <w:rPr>
+          <w:lang w:val="en-US"/>
+        </w:rPr>
+        <w:t xml:space="preserve"> And the accuracy of K-Mean with the 10000 original test-images is </w:t>
+      </w:r>
+      <w:r>
+        <w:rPr>
+          <w:b/>
+          <w:bCs/>
+          <w:color w:val="000000" w:themeColor="text1"/>
+          <w:lang w:val="en-US"/>
+        </w:rPr>
+        <w:t>0.5726</w:t>
+      </w:r>
+      <w:r>
+        <w:rPr>
+          <w:color w:val="000000" w:themeColor="text1"/>
+          <w:lang w:val="en-US"/>
+        </w:rPr>
+        <w:t xml:space="preserve"> </w:t>
+      </w:r>
+      <w:r>
+        <w:rPr>
+          <w:color w:val="000000" w:themeColor="text1"/>
+          <w:lang w:val="en-US"/>
+        </w:rPr>
+        <w:t xml:space="preserve"> </w:t>
+      </w:r>
+    </w:p>
+    <w:p>
+      <w:pPr>
+        <w:rPr>
+          <w:lang w:val="en-US"/>
+        </w:rPr>
+      </w:pPr>
+      <w:r>
+        <w:rPr>
+          <w:lang w:val="en-US"/>
+        </w:rPr>
+        <w:t>Next, clustering accuracy at respective encoder dimension (with no random noise added) is summarized as follows, please refer to appendix for the detailed confusion matrix.</w:t>
+      </w:r>
+    </w:p>
+    <w:tbl>
+      <w:tblPr>
+        <w:tblStyle w:val="TableGrid"/>
+        <w:tblW w:w="0" w:type="auto"/>
+        <w:tblLook w:val="04A0" w:firstRow="1" w:lastRow="0" w:firstColumn="1" w:lastColumn="0" w:noHBand="0" w:noVBand="1"/>
+      </w:tblPr>
+      <w:tblGrid>
+        <w:gridCol w:w="696"/>
+        <w:gridCol w:w="1195"/>
+        <w:gridCol w:w="1704"/>
+        <w:gridCol w:w="1890"/>
+        <w:gridCol w:w="2700"/>
+      </w:tblGrid>
+      <w:tr>
+        <w:tc>
+          <w:tcPr>
+            <w:tcW w:w="696" w:type="dxa"/>
+          </w:tcPr>
+          <w:p>
+            <w:pPr>
+              <w:rPr>
+                <w:b/>
+                <w:bCs/>
+                <w:lang w:val="en-US"/>
+              </w:rPr>
+            </w:pPr>
+            <w:r>
+              <w:rPr>
+                <w:b/>
+                <w:bCs/>
+                <w:lang w:val="en-US"/>
+              </w:rPr>
+              <w:t>No.</w:t>
+            </w:r>
+          </w:p>
+        </w:tc>
+        <w:tc>
+          <w:tcPr>
+            <w:tcW w:w="1195" w:type="dxa"/>
+          </w:tcPr>
+          <w:p>
+            <w:pPr>
+              <w:rPr>
+                <w:b/>
+                <w:bCs/>
+                <w:lang w:val="en-US"/>
+              </w:rPr>
+            </w:pPr>
+            <w:r>
+              <w:rPr>
+                <w:b/>
+                <w:bCs/>
+                <w:lang w:val="en-US"/>
+              </w:rPr>
+              <w:t xml:space="preserve">Encoder Dimension </w:t>
+            </w:r>
+          </w:p>
+        </w:tc>
+        <w:tc>
+          <w:tcPr>
+            <w:tcW w:w="1704" w:type="dxa"/>
+          </w:tcPr>
+          <w:p>
+            <w:pPr>
+              <w:rPr>
+                <w:b/>
+                <w:bCs/>
+                <w:lang w:val="en-US"/>
+              </w:rPr>
+            </w:pPr>
+            <w:r>
+              <w:rPr>
+                <w:b/>
+                <w:bCs/>
+                <w:lang w:val="en-US"/>
+              </w:rPr>
+              <w:t>With Gaussian Noise</w:t>
+            </w:r>
+          </w:p>
+        </w:tc>
+        <w:tc>
+          <w:tcPr>
+            <w:tcW w:w="1890" w:type="dxa"/>
+          </w:tcPr>
+          <w:p>
+            <w:pPr>
+              <w:rPr>
+                <w:b/>
+                <w:bCs/>
+                <w:lang w:val="en-US"/>
+              </w:rPr>
+            </w:pPr>
+            <w:r>
+              <w:rPr>
+                <w:b/>
+                <w:bCs/>
+                <w:lang w:val="en-US"/>
+              </w:rPr>
+              <w:t>Model Accuracy (Loss of MAE for Test)</w:t>
+            </w:r>
+          </w:p>
+        </w:tc>
+        <w:tc>
+          <w:tcPr>
+            <w:tcW w:w="2700" w:type="dxa"/>
+          </w:tcPr>
+          <w:p>
+            <w:pPr>
+              <w:rPr>
+                <w:b/>
+                <w:bCs/>
+                <w:lang w:val="en-US"/>
+              </w:rPr>
+            </w:pPr>
+            <w:r>
+              <w:rPr>
+                <w:b/>
+                <w:bCs/>
+                <w:lang w:val="en-US"/>
+              </w:rPr>
+              <w:t xml:space="preserve">Clustering accuracy at Encoder layer </w:t>
+            </w:r>
+          </w:p>
+        </w:tc>
+      </w:tr>
+      <w:tr>
+        <w:tc>
+          <w:tcPr>
+            <w:tcW w:w="696" w:type="dxa"/>
+          </w:tcPr>
+          <w:p>
+            <w:pPr>
+              <w:rPr>
+                <w:b/>
+                <w:bCs/>
+                <w:lang w:val="en-US"/>
+              </w:rPr>
+            </w:pPr>
+            <w:r>
+              <w:rPr>
+                <w:b/>
+                <w:bCs/>
+                <w:lang w:val="en-US"/>
+              </w:rPr>
+              <w:t>1</w:t>
+            </w:r>
+          </w:p>
+        </w:tc>
+        <w:tc>
+          <w:tcPr>
+            <w:tcW w:w="1195" w:type="dxa"/>
+          </w:tcPr>
+          <w:p>
+            <w:pPr>
+              <w:rPr>
+                <w:b/>
+                <w:bCs/>
+                <w:lang w:val="en-US"/>
+              </w:rPr>
+            </w:pPr>
+            <w:r>
+              <w:rPr>
+                <w:b/>
+                <w:bCs/>
+                <w:lang w:val="en-US"/>
+              </w:rPr>
+              <w:t>2</w:t>
+            </w:r>
+          </w:p>
+        </w:tc>
+        <w:tc>
+          <w:tcPr>
+            <w:tcW w:w="1704" w:type="dxa"/>
+          </w:tcPr>
+          <w:p>
+            <w:pPr>
+              <w:rPr>
+                <w:b/>
+                <w:bCs/>
+                <w:lang w:val="en-US"/>
+              </w:rPr>
+            </w:pPr>
+            <w:r>
+              <w:rPr>
+                <w:b/>
+                <w:bCs/>
+                <w:lang w:val="en-US"/>
+              </w:rPr>
+              <w:t>N</w:t>
+            </w:r>
+          </w:p>
+        </w:tc>
+        <w:tc>
+          <w:tcPr>
+            <w:tcW w:w="1890" w:type="dxa"/>
+          </w:tcPr>
+          <w:p>
+            <w:pPr>
+              <w:rPr>
+                <w:b/>
+                <w:bCs/>
+                <w:lang w:val="en-US"/>
+              </w:rPr>
+            </w:pPr>
+            <w:r>
+              <w:rPr>
+                <w:b/>
+                <w:bCs/>
+                <w:lang w:val="en-US"/>
+              </w:rPr>
+              <w:t>0.0738</w:t>
+            </w:r>
+            <w:r>
+              <w:rPr>
+                <w:b/>
+                <w:bCs/>
+                <w:lang w:val="en-US"/>
+              </w:rPr>
+              <w:t>5</w:t>
+            </w:r>
+          </w:p>
+        </w:tc>
+        <w:tc>
+          <w:tcPr>
+            <w:tcW w:w="2700" w:type="dxa"/>
+          </w:tcPr>
+          <w:p>
+            <w:pPr>
+              <w:rPr>
+                <w:b/>
+                <w:bCs/>
+                <w:lang w:val="en-US"/>
+              </w:rPr>
+            </w:pPr>
+            <w:r>
+              <w:rPr>
+                <w:b/>
+                <w:bCs/>
+                <w:lang w:val="en-US"/>
+              </w:rPr>
+              <w:t>0.6431</w:t>
+            </w:r>
+          </w:p>
+        </w:tc>
+      </w:tr>
+      <w:tr>
+        <w:tc>
+          <w:tcPr>
+            <w:tcW w:w="696" w:type="dxa"/>
+          </w:tcPr>
+          <w:p>
+            <w:pPr>
+              <w:rPr>
+                <w:b/>
+                <w:bCs/>
+                <w:lang w:val="en-US"/>
+              </w:rPr>
+            </w:pPr>
+            <w:r>
+              <w:rPr>
+                <w:b/>
+                <w:bCs/>
+                <w:lang w:val="en-US"/>
+              </w:rPr>
+              <w:t>2</w:t>
+            </w:r>
+          </w:p>
+        </w:tc>
+        <w:tc>
+          <w:tcPr>
+            <w:tcW w:w="1195" w:type="dxa"/>
+          </w:tcPr>
+          <w:p>
+            <w:pPr>
+              <w:rPr>
+                <w:b/>
+                <w:bCs/>
+                <w:lang w:val="en-US"/>
+              </w:rPr>
+            </w:pPr>
+            <w:r>
+              <w:rPr>
+                <w:b/>
+                <w:bCs/>
+                <w:lang w:val="en-US"/>
+              </w:rPr>
+              <w:t>16</w:t>
+            </w:r>
+          </w:p>
+        </w:tc>
+        <w:tc>
+          <w:tcPr>
+            <w:tcW w:w="1704" w:type="dxa"/>
+          </w:tcPr>
+          <w:p>
+            <w:pPr>
+              <w:rPr>
+                <w:b/>
+                <w:bCs/>
+                <w:lang w:val="en-US"/>
+              </w:rPr>
+            </w:pPr>
+            <w:r>
+              <w:rPr>
+                <w:b/>
+                <w:bCs/>
+                <w:lang w:val="en-US"/>
+              </w:rPr>
+              <w:t>N</w:t>
+            </w:r>
+          </w:p>
+        </w:tc>
+        <w:tc>
+          <w:tcPr>
+            <w:tcW w:w="1890" w:type="dxa"/>
+          </w:tcPr>
+          <w:p>
+            <w:pPr>
+              <w:rPr>
+                <w:b/>
+                <w:bCs/>
+                <w:lang w:val="en-US"/>
+              </w:rPr>
+            </w:pPr>
+            <w:r>
+              <w:rPr>
+                <w:b/>
+                <w:bCs/>
+                <w:lang w:val="en-US"/>
+              </w:rPr>
+              <w:t>0.03016</w:t>
+            </w:r>
+          </w:p>
+        </w:tc>
+        <w:tc>
+          <w:tcPr>
+            <w:tcW w:w="2700" w:type="dxa"/>
+          </w:tcPr>
+          <w:p>
+            <w:pPr>
+              <w:rPr>
+                <w:b/>
+                <w:bCs/>
+                <w:lang w:val="en-US"/>
+              </w:rPr>
+            </w:pPr>
+            <w:r>
+              <w:rPr>
+                <w:b/>
+                <w:bCs/>
+                <w:lang w:val="en-US"/>
+              </w:rPr>
+              <w:t>0.6795</w:t>
+            </w:r>
+          </w:p>
+        </w:tc>
+      </w:tr>
+      <w:tr>
+        <w:tc>
+          <w:tcPr>
+            <w:tcW w:w="696" w:type="dxa"/>
+          </w:tcPr>
+          <w:p>
+            <w:pPr>
+              <w:rPr>
+                <w:b/>
+                <w:bCs/>
+                <w:lang w:val="en-US"/>
+              </w:rPr>
+            </w:pPr>
+            <w:r>
+              <w:rPr>
+                <w:b/>
+                <w:bCs/>
+                <w:lang w:val="en-US"/>
+              </w:rPr>
+              <w:t>3</w:t>
+            </w:r>
+          </w:p>
+        </w:tc>
+        <w:tc>
+          <w:tcPr>
+            <w:tcW w:w="1195" w:type="dxa"/>
+          </w:tcPr>
+          <w:p>
+            <w:pPr>
+              <w:rPr>
+                <w:b/>
+                <w:bCs/>
+                <w:lang w:val="en-US"/>
+              </w:rPr>
+            </w:pPr>
+            <w:r>
+              <w:rPr>
+                <w:b/>
+                <w:bCs/>
+                <w:lang w:val="en-US"/>
+              </w:rPr>
+              <w:t>256</w:t>
+            </w:r>
+          </w:p>
+        </w:tc>
+        <w:tc>
+          <w:tcPr>
+            <w:tcW w:w="1704" w:type="dxa"/>
+          </w:tcPr>
+          <w:p>
+            <w:pPr>
+              <w:rPr>
+                <w:b/>
+                <w:bCs/>
+                <w:lang w:val="en-US"/>
+              </w:rPr>
+            </w:pPr>
+            <w:r>
+              <w:rPr>
+                <w:b/>
+                <w:bCs/>
+                <w:lang w:val="en-US"/>
+              </w:rPr>
+              <w:t>N</w:t>
+            </w:r>
+          </w:p>
+        </w:tc>
+        <w:tc>
+          <w:tcPr>
+            <w:tcW w:w="1890" w:type="dxa"/>
+          </w:tcPr>
+          <w:p>
+            <w:pPr>
+              <w:rPr>
+                <w:b/>
+                <w:bCs/>
+                <w:lang w:val="en-US"/>
+              </w:rPr>
+            </w:pPr>
+            <w:r>
+              <w:rPr>
+                <w:b/>
+                <w:bCs/>
+                <w:lang w:val="en-US"/>
+              </w:rPr>
+              <w:t>0.01688</w:t>
+            </w:r>
+          </w:p>
+        </w:tc>
+        <w:tc>
+          <w:tcPr>
+            <w:tcW w:w="2700" w:type="dxa"/>
+          </w:tcPr>
+          <w:p>
+            <w:pPr>
+              <w:rPr>
+                <w:b/>
+                <w:bCs/>
+                <w:lang w:val="en-US"/>
+              </w:rPr>
+            </w:pPr>
+            <w:r>
+              <w:rPr>
+                <w:b/>
+                <w:bCs/>
+                <w:lang w:val="en-US"/>
+              </w:rPr>
+              <w:t>0.6664</w:t>
+            </w:r>
+          </w:p>
+        </w:tc>
+      </w:tr>
+    </w:tbl>
+    <w:p>
+      <w:pPr>
+        <w:rPr>
+          <w:lang w:val="en-US"/>
+        </w:rPr>
+      </w:pPr>
+    </w:p>
+    <w:p>
+      <w:pPr>
+        <w:rPr>
+          <w:lang w:val="en-US"/>
+        </w:rPr>
+      </w:pPr>
+      <w:r>
+        <w:rPr>
+          <w:lang w:val="en-US"/>
+        </w:rPr>
+        <w:t>Lastly, the summary report (with no random noise added) is tabulated below. Again, please refer to appendix for the detailed confusion matrix.</w:t>
+      </w:r>
+    </w:p>
+    <w:tbl>
+      <w:tblPr>
+        <w:tblStyle w:val="TableGrid"/>
+        <w:tblW w:w="0" w:type="auto"/>
+        <w:tblLook w:val="04A0" w:firstRow="1" w:lastRow="0" w:firstColumn="1" w:lastColumn="0" w:noHBand="0" w:noVBand="1"/>
+      </w:tblPr>
+      <w:tblGrid>
+        <w:gridCol w:w="696"/>
+        <w:gridCol w:w="1195"/>
+        <w:gridCol w:w="1704"/>
+        <w:gridCol w:w="1890"/>
+        <w:gridCol w:w="2700"/>
+      </w:tblGrid>
+      <w:tr>
+        <w:tc>
+          <w:tcPr>
+            <w:tcW w:w="696" w:type="dxa"/>
+          </w:tcPr>
+          <w:p>
+            <w:pPr>
+              <w:rPr>
+                <w:b/>
+                <w:bCs/>
+                <w:lang w:val="en-US"/>
+              </w:rPr>
+            </w:pPr>
+            <w:r>
+              <w:rPr>
+                <w:b/>
+                <w:bCs/>
+                <w:lang w:val="en-US"/>
+              </w:rPr>
+              <w:t>No.</w:t>
+            </w:r>
+          </w:p>
+        </w:tc>
+        <w:tc>
+          <w:tcPr>
+            <w:tcW w:w="1195" w:type="dxa"/>
+          </w:tcPr>
+          <w:p>
+            <w:pPr>
+              <w:rPr>
+                <w:b/>
+                <w:bCs/>
+                <w:lang w:val="en-US"/>
+              </w:rPr>
+            </w:pPr>
+            <w:r>
+              <w:rPr>
+                <w:b/>
+                <w:bCs/>
+                <w:lang w:val="en-US"/>
+              </w:rPr>
+              <w:t xml:space="preserve">Encoder Dimension </w:t>
+            </w:r>
+          </w:p>
+        </w:tc>
+        <w:tc>
+          <w:tcPr>
+            <w:tcW w:w="1704" w:type="dxa"/>
+          </w:tcPr>
+          <w:p>
+            <w:pPr>
+              <w:rPr>
+                <w:b/>
+                <w:bCs/>
+                <w:lang w:val="en-US"/>
+              </w:rPr>
+            </w:pPr>
+            <w:r>
+              <w:rPr>
+                <w:b/>
+                <w:bCs/>
+                <w:lang w:val="en-US"/>
+              </w:rPr>
+              <w:t>With Gaussian Noise</w:t>
+            </w:r>
+          </w:p>
+        </w:tc>
+        <w:tc>
+          <w:tcPr>
+            <w:tcW w:w="1890" w:type="dxa"/>
+          </w:tcPr>
+          <w:p>
+            <w:pPr>
+              <w:rPr>
+                <w:b/>
+                <w:bCs/>
+                <w:lang w:val="en-US"/>
+              </w:rPr>
+            </w:pPr>
+            <w:r>
+              <w:rPr>
+                <w:b/>
+                <w:bCs/>
+                <w:lang w:val="en-US"/>
+              </w:rPr>
+              <w:t>Model Accuracy (Loss of MAE for Test)</w:t>
+            </w:r>
+          </w:p>
+        </w:tc>
+        <w:tc>
+          <w:tcPr>
+            <w:tcW w:w="2700" w:type="dxa"/>
+          </w:tcPr>
+          <w:p>
+            <w:pPr>
+              <w:rPr>
+                <w:b/>
+                <w:bCs/>
+                <w:lang w:val="en-US"/>
+              </w:rPr>
+            </w:pPr>
+            <w:r>
+              <w:rPr>
+                <w:b/>
+                <w:bCs/>
+                <w:lang w:val="en-US"/>
+              </w:rPr>
+              <w:t xml:space="preserve">Clustering accuracy at Encoder layer </w:t>
+            </w:r>
+          </w:p>
+        </w:tc>
+      </w:tr>
+      <w:tr>
+        <w:tc>
+          <w:tcPr>
+            <w:tcW w:w="696" w:type="dxa"/>
+          </w:tcPr>
+          <w:p>
+            <w:pPr>
+              <w:rPr>
+                <w:b/>
+                <w:bCs/>
+                <w:lang w:val="en-US"/>
+              </w:rPr>
+            </w:pPr>
+            <w:r>
+              <w:rPr>
+                <w:b/>
+                <w:bCs/>
+                <w:lang w:val="en-US"/>
+              </w:rPr>
+              <w:t>4</w:t>
+            </w:r>
+          </w:p>
+        </w:tc>
+        <w:tc>
+          <w:tcPr>
+            <w:tcW w:w="1195" w:type="dxa"/>
+          </w:tcPr>
+          <w:p>
+            <w:pPr>
+              <w:rPr>
+                <w:b/>
+                <w:bCs/>
+                <w:lang w:val="en-US"/>
+              </w:rPr>
+            </w:pPr>
+            <w:r>
+              <w:rPr>
+                <w:b/>
+                <w:bCs/>
+                <w:lang w:val="en-US"/>
+              </w:rPr>
+              <w:t>2</w:t>
+            </w:r>
+          </w:p>
+        </w:tc>
+        <w:tc>
+          <w:tcPr>
+            <w:tcW w:w="1704" w:type="dxa"/>
+          </w:tcPr>
+          <w:p>
+            <w:pPr>
+              <w:rPr>
+                <w:b/>
+                <w:bCs/>
+                <w:lang w:val="en-US"/>
+              </w:rPr>
+            </w:pPr>
+            <w:r>
+              <w:rPr>
+                <w:b/>
+                <w:bCs/>
+                <w:lang w:val="en-US"/>
+              </w:rPr>
+              <w:t>Y</w:t>
+            </w:r>
+          </w:p>
+        </w:tc>
+        <w:tc>
+          <w:tcPr>
+            <w:tcW w:w="1890" w:type="dxa"/>
+          </w:tcPr>
+          <w:p>
+            <w:pPr>
+              <w:rPr>
+                <w:b/>
+                <w:bCs/>
+                <w:lang w:val="en-US"/>
+              </w:rPr>
+            </w:pPr>
+            <w:r>
+              <w:rPr>
+                <w:b/>
+                <w:bCs/>
+                <w:lang w:val="en-US"/>
+              </w:rPr>
+              <w:t>0.</w:t>
+            </w:r>
+            <w:r>
+              <w:t xml:space="preserve"> </w:t>
+            </w:r>
+            <w:r>
+              <w:rPr>
+                <w:b/>
+                <w:bCs/>
+                <w:lang w:val="en-US"/>
+              </w:rPr>
+              <w:t>07386</w:t>
+            </w:r>
+          </w:p>
+        </w:tc>
+        <w:tc>
+          <w:tcPr>
+            <w:tcW w:w="2700" w:type="dxa"/>
+          </w:tcPr>
+          <w:p>
+            <w:pPr>
+              <w:rPr>
+                <w:b/>
+                <w:bCs/>
+                <w:lang w:val="en-US"/>
+              </w:rPr>
+            </w:pPr>
+            <w:r>
+              <w:rPr>
+                <w:b/>
+                <w:bCs/>
+                <w:lang w:val="en-US"/>
+              </w:rPr>
+              <w:t>0.</w:t>
+            </w:r>
+            <w:r>
+              <w:rPr>
+                <w:b/>
+                <w:bCs/>
+                <w:lang w:val="en-US"/>
+              </w:rPr>
+              <w:t>7674</w:t>
+            </w:r>
+          </w:p>
+        </w:tc>
+      </w:tr>
+      <w:tr>
+        <w:tc>
+          <w:tcPr>
+            <w:tcW w:w="696" w:type="dxa"/>
+          </w:tcPr>
+          <w:p>
+            <w:pPr>
+              <w:rPr>
+                <w:b/>
+                <w:bCs/>
+                <w:lang w:val="en-US"/>
+              </w:rPr>
+            </w:pPr>
+            <w:r>
+              <w:rPr>
+                <w:b/>
+                <w:bCs/>
+                <w:lang w:val="en-US"/>
+              </w:rPr>
+              <w:t>5</w:t>
+            </w:r>
+          </w:p>
+        </w:tc>
+        <w:tc>
+          <w:tcPr>
+            <w:tcW w:w="1195" w:type="dxa"/>
+          </w:tcPr>
+          <w:p>
+            <w:pPr>
+              <w:rPr>
+                <w:b/>
+                <w:bCs/>
+                <w:lang w:val="en-US"/>
+              </w:rPr>
+            </w:pPr>
+            <w:r>
+              <w:rPr>
+                <w:b/>
+                <w:bCs/>
+                <w:lang w:val="en-US"/>
+              </w:rPr>
+              <w:t>16</w:t>
+            </w:r>
+          </w:p>
+        </w:tc>
+        <w:tc>
+          <w:tcPr>
+            <w:tcW w:w="1704" w:type="dxa"/>
+          </w:tcPr>
+          <w:p>
+            <w:pPr>
+              <w:rPr>
+                <w:b/>
+                <w:bCs/>
+                <w:lang w:val="en-US"/>
+              </w:rPr>
+            </w:pPr>
+            <w:r>
+              <w:rPr>
+                <w:b/>
+                <w:bCs/>
+                <w:lang w:val="en-US"/>
+              </w:rPr>
+              <w:t>Y</w:t>
+            </w:r>
+          </w:p>
+        </w:tc>
+        <w:tc>
+          <w:tcPr>
+            <w:tcW w:w="1890" w:type="dxa"/>
+          </w:tcPr>
+          <w:p>
+            <w:pPr>
+              <w:rPr>
+                <w:b/>
+                <w:bCs/>
+                <w:lang w:val="en-US"/>
+              </w:rPr>
+            </w:pPr>
+            <w:r>
+              <w:rPr>
+                <w:b/>
+                <w:bCs/>
+                <w:lang w:val="en-US"/>
+              </w:rPr>
+              <w:t>0.03393</w:t>
+            </w:r>
+          </w:p>
+        </w:tc>
+        <w:tc>
+          <w:tcPr>
+            <w:tcW w:w="2700" w:type="dxa"/>
+          </w:tcPr>
+          <w:p>
+            <w:pPr>
+              <w:rPr>
+                <w:b/>
+                <w:bCs/>
+                <w:lang w:val="en-US"/>
+              </w:rPr>
+            </w:pPr>
+            <w:r>
+              <w:rPr>
+                <w:b/>
+                <w:bCs/>
+                <w:lang w:val="en-US"/>
+              </w:rPr>
+              <w:t>0.6</w:t>
+            </w:r>
+            <w:r>
+              <w:rPr>
+                <w:b/>
+                <w:bCs/>
+                <w:lang w:val="en-US"/>
+              </w:rPr>
+              <w:t>238</w:t>
+            </w:r>
+          </w:p>
+        </w:tc>
+      </w:tr>
+      <w:tr>
+        <w:tc>
+          <w:tcPr>
+            <w:tcW w:w="696" w:type="dxa"/>
+          </w:tcPr>
+          <w:p>
+            <w:pPr>
+              <w:rPr>
+                <w:b/>
+                <w:bCs/>
+                <w:lang w:val="en-US"/>
+              </w:rPr>
+            </w:pPr>
+            <w:r>
+              <w:rPr>
+                <w:b/>
+                <w:bCs/>
+                <w:lang w:val="en-US"/>
+              </w:rPr>
+              <w:t>6</w:t>
+            </w:r>
+          </w:p>
+        </w:tc>
+        <w:tc>
+          <w:tcPr>
+            <w:tcW w:w="1195" w:type="dxa"/>
+          </w:tcPr>
+          <w:p>
+            <w:pPr>
+              <w:rPr>
+                <w:b/>
+                <w:bCs/>
+                <w:lang w:val="en-US"/>
+              </w:rPr>
+            </w:pPr>
+            <w:r>
+              <w:rPr>
+                <w:b/>
+                <w:bCs/>
+                <w:lang w:val="en-US"/>
+              </w:rPr>
+              <w:t>256</w:t>
+            </w:r>
+          </w:p>
+        </w:tc>
+        <w:tc>
+          <w:tcPr>
+            <w:tcW w:w="1704" w:type="dxa"/>
+          </w:tcPr>
+          <w:p>
+            <w:pPr>
+              <w:rPr>
+                <w:b/>
+                <w:bCs/>
+                <w:lang w:val="en-US"/>
+              </w:rPr>
+            </w:pPr>
+            <w:r>
+              <w:rPr>
+                <w:b/>
+                <w:bCs/>
+                <w:lang w:val="en-US"/>
+              </w:rPr>
+              <w:t>Y</w:t>
+            </w:r>
+          </w:p>
+        </w:tc>
+        <w:tc>
+          <w:tcPr>
+            <w:tcW w:w="1890" w:type="dxa"/>
+          </w:tcPr>
+          <w:p>
+            <w:pPr>
+              <w:rPr>
+                <w:b/>
+                <w:bCs/>
+                <w:lang w:val="en-US"/>
+              </w:rPr>
+            </w:pPr>
+            <w:r>
+              <w:rPr>
+                <w:b/>
+                <w:bCs/>
+                <w:lang w:val="en-US"/>
+              </w:rPr>
+              <w:t>0.02522</w:t>
+            </w:r>
+          </w:p>
+        </w:tc>
+        <w:tc>
+          <w:tcPr>
+            <w:tcW w:w="2700" w:type="dxa"/>
+          </w:tcPr>
+          <w:p>
+            <w:pPr>
+              <w:rPr>
+                <w:b/>
+                <w:bCs/>
+                <w:lang w:val="en-US"/>
+              </w:rPr>
+            </w:pPr>
+            <w:r>
+              <w:rPr>
+                <w:b/>
+                <w:bCs/>
+                <w:lang w:val="en-US"/>
+              </w:rPr>
+              <w:t>0.6360</w:t>
+            </w:r>
+          </w:p>
+        </w:tc>
+      </w:tr>
+    </w:tbl>
+    <w:p>
+      <w:pPr>
+        <w:rPr>
+          <w:lang w:val="en-US"/>
+        </w:rPr>
+      </w:pPr>
+      <w:r>
+        <w:rPr>
+          <w:lang w:val="en-US"/>
+        </w:rPr>
+        <w:t xml:space="preserve"> </w:t>
+      </w:r>
+    </w:p>
+    <w:p>
+      <w:pPr>
+        <w:rPr>
+          <w:lang w:val="en-US"/>
+        </w:rPr>
+      </w:pPr>
+      <w:r>
+        <w:rPr>
+          <w:lang w:val="en-US"/>
+        </w:rPr>
+        <w:t>Observation:</w:t>
+      </w:r>
+    </w:p>
+    <w:p>
+      <w:pPr>
+        <w:pStyle w:val="ListParagraph"/>
+        <w:numPr>
+          <w:ilvl w:val="0"/>
+          <w:numId w:val="24"/>
+        </w:numPr>
+        <w:rPr>
+          <w:lang w:val="en-US"/>
+        </w:rPr>
+      </w:pPr>
+      <w:r>
+        <w:rPr>
+          <w:lang w:val="en-US"/>
+        </w:rPr>
+        <w:t>Measured by K-Meaning clustering</w:t>
+      </w:r>
+      <w:r>
+        <w:rPr>
+          <w:lang w:val="en-US"/>
+        </w:rPr>
+        <w:t xml:space="preserve"> at encoder-layer: </w:t>
+      </w:r>
+      <w:r>
+        <w:rPr>
+          <w:lang w:val="en-US"/>
+        </w:rPr>
+        <w:t xml:space="preserve"> </w:t>
+      </w:r>
+    </w:p>
+    <w:p>
+      <w:pPr>
+        <w:pStyle w:val="ListParagraph"/>
+        <w:numPr>
+          <w:ilvl w:val="0"/>
+          <w:numId w:val="21"/>
+        </w:numPr>
+        <w:rPr>
+          <w:lang w:val="en-US"/>
+        </w:rPr>
+      </w:pPr>
+      <w:r>
+        <w:rPr>
+          <w:lang w:val="en-US"/>
+        </w:rPr>
+        <w:t>C</w:t>
+      </w:r>
+      <w:r>
+        <w:rPr>
+          <w:lang w:val="en-US"/>
+        </w:rPr>
+        <w:t>ompared the k-mean clustering</w:t>
+      </w:r>
+      <w:r>
+        <w:rPr>
+          <w:lang w:val="en-US"/>
+        </w:rPr>
+        <w:t>, the a</w:t>
+      </w:r>
+      <w:r>
+        <w:rPr>
+          <w:lang w:val="en-US"/>
+        </w:rPr>
+        <w:t>utoencoder approach performs better in accuracy</w:t>
+      </w:r>
+      <w:r>
+        <w:rPr>
+          <w:lang w:val="en-US"/>
+        </w:rPr>
+        <w:t xml:space="preserve"> that using the </w:t>
+      </w:r>
+      <w:r>
+        <w:rPr>
+          <w:lang w:val="en-US"/>
+        </w:rPr>
+        <w:t>original image</w:t>
+      </w:r>
+      <w:r>
+        <w:rPr>
+          <w:lang w:val="en-US"/>
+        </w:rPr>
+        <w:t>s.</w:t>
+      </w:r>
+    </w:p>
+    <w:p>
+      <w:pPr>
+        <w:pStyle w:val="ListParagraph"/>
+        <w:numPr>
+          <w:ilvl w:val="0"/>
+          <w:numId w:val="21"/>
+        </w:numPr>
+        <w:rPr>
+          <w:lang w:val="en-US"/>
+        </w:rPr>
+      </w:pPr>
+      <w:r>
+        <w:rPr>
+          <w:lang w:val="en-US"/>
+        </w:rPr>
+        <w:t>When the encoder increases its dimensions, the accuracy drops.</w:t>
+      </w:r>
+    </w:p>
+    <w:p>
+      <w:pPr>
+        <w:pStyle w:val="ListParagraph"/>
+        <w:numPr>
+          <w:ilvl w:val="0"/>
+          <w:numId w:val="21"/>
+        </w:numPr>
+        <w:rPr>
+          <w:lang w:val="en-US"/>
+        </w:rPr>
+      </w:pPr>
+      <w:r>
+        <w:rPr>
+          <w:lang w:val="en-US"/>
+        </w:rPr>
+        <w:t xml:space="preserve">With random noise added at each iteration, the accuracy </w:t>
+      </w:r>
+      <w:r>
+        <w:rPr>
+          <w:lang w:val="en-US"/>
+        </w:rPr>
+        <w:t xml:space="preserve">of autoencoder </w:t>
+      </w:r>
+      <w:r>
+        <w:rPr>
+          <w:lang w:val="en-US"/>
+        </w:rPr>
+        <w:t xml:space="preserve">improves. </w:t>
+      </w:r>
+    </w:p>
+    <w:p>
+      <w:pPr>
+        <w:pStyle w:val="ListParagraph"/>
+        <w:rPr>
+          <w:lang w:val="en-US"/>
+        </w:rPr>
+      </w:pPr>
+    </w:p>
+    <w:p>
+      <w:pPr>
+        <w:rPr>
+          <w:lang w:val="en-US"/>
+        </w:rPr>
+      </w:pPr>
+      <w:r>
+        <w:rPr>
+          <w:lang w:val="en-US"/>
+        </w:rPr>
+        <w:t>Explanation:</w:t>
+      </w:r>
+    </w:p>
+    <w:p>
+      <w:pPr>
+        <w:pStyle w:val="ListParagraph"/>
+        <w:numPr>
+          <w:ilvl w:val="0"/>
+          <w:numId w:val="22"/>
+        </w:numPr>
+        <w:rPr>
+          <w:lang w:val="en-US"/>
+        </w:rPr>
+      </w:pPr>
+      <w:r>
+        <w:rPr>
+          <w:lang w:val="en-US"/>
+        </w:rPr>
+        <w:t xml:space="preserve"> </w:t>
+      </w:r>
+      <w:r>
+        <w:rPr>
+          <w:lang w:val="en-US"/>
+        </w:rPr>
+        <w:t xml:space="preserve">Although data representation in </w:t>
+      </w:r>
+      <w:r>
+        <w:rPr>
+          <w:lang w:val="en-US"/>
+        </w:rPr>
+        <w:t>high dimension</w:t>
+      </w:r>
+      <w:r>
+        <w:rPr>
+          <w:lang w:val="en-US"/>
+        </w:rPr>
+        <w:t>, but the support manifolds can be in low dimension</w:t>
+      </w:r>
+      <w:r>
+        <w:rPr>
+          <w:lang w:val="en-US"/>
+        </w:rPr>
+        <w:t xml:space="preserve">, with no exception to image data having low dimensional support, i.e., the actual structure/pattern can be in very low dimension. </w:t>
+      </w:r>
+    </w:p>
+    <w:p>
+      <w:pPr>
+        <w:pStyle w:val="ListParagraph"/>
+        <w:numPr>
+          <w:ilvl w:val="0"/>
+          <w:numId w:val="22"/>
+        </w:numPr>
+        <w:rPr>
+          <w:lang w:val="en-US"/>
+        </w:rPr>
+      </w:pPr>
+      <w:r>
+        <w:rPr>
+          <w:lang w:val="en-US"/>
+        </w:rPr>
+        <w:t xml:space="preserve">With noise added at each iteration of training progress, </w:t>
+      </w:r>
+      <w:r>
+        <w:rPr>
+          <w:lang w:val="en-US"/>
+        </w:rPr>
+        <w:t xml:space="preserve">that basically stretches the actual data-distribution </w:t>
+      </w:r>
+      <w:r>
+        <w:rPr>
+          <w:lang w:val="en-US"/>
+        </w:rPr>
+        <w:t xml:space="preserve">all over the high-dimensional space, </w:t>
+      </w:r>
+      <w:r>
+        <w:rPr>
+          <w:lang w:val="en-US"/>
+        </w:rPr>
+        <w:t xml:space="preserve">since </w:t>
+      </w:r>
+      <w:r>
+        <w:rPr>
+          <w:lang w:val="en-US"/>
+        </w:rPr>
+        <w:t xml:space="preserve">the decoder </w:t>
+      </w:r>
+      <w:r>
+        <w:rPr>
+          <w:lang w:val="en-US"/>
+        </w:rPr>
+        <w:t>remains unchanged to such un-generalizable random noise, it helps generation, with many noisy points surrounding actual data point.</w:t>
+      </w:r>
+      <w:r>
+        <w:rPr>
+          <w:lang w:val="en-US"/>
+        </w:rPr>
+        <w:t xml:space="preserve"> </w:t>
+      </w:r>
+    </w:p>
+    <w:p>
+      <w:pPr>
+        <w:rPr>
+          <w:rFonts w:asciiTheme="majorHAnsi" w:eastAsiaTheme="majorEastAsia" w:hAnsiTheme="majorHAnsi" w:cstheme="majorBidi"/>
+          <w:color w:val="2F5496" w:themeColor="accent1" w:themeShade="BF"/>
+          <w:sz w:val="32"/>
+          <w:szCs w:val="32"/>
+          <w:lang w:val="en-US"/>
+        </w:rPr>
+      </w:pPr>
+      <w:r>
+        <w:rPr>
+          <w:lang w:val="en-US"/>
+        </w:rPr>
+        <w:br w:type="page"/>
+      </w:r>
+    </w:p>
+    <w:p>
+      <w:pPr>
+        <w:pStyle w:val="Heading1"/>
+        <w:rPr>
+          <w:lang w:val="en-US"/>
+        </w:rPr>
+      </w:pPr>
+      <w:r>
+        <w:rPr>
+          <w:lang w:val="en-US"/>
+        </w:rPr>
+        <w:lastRenderedPageBreak/>
+        <w:t>[Appendix]</w:t>
+      </w:r>
+    </w:p>
+    <w:p>
+      <w:pPr>
+        <w:rPr>
+          <w:lang w:val="en-US"/>
+        </w:rPr>
+      </w:pPr>
+    </w:p>
+    <w:p>
+      <w:pPr>
+        <w:pStyle w:val="ListParagraph"/>
+        <w:numPr>
+          <w:ilvl w:val="0"/>
+          <w:numId w:val="6"/>
+        </w:numPr>
+        <w:ind w:left="360"/>
+        <w:rPr>
+          <w:lang w:val="en-US"/>
+        </w:rPr>
+      </w:pPr>
+      <w:r>
+        <w:rPr>
+          <w:lang w:val="en-US"/>
+        </w:rPr>
+        <w:t xml:space="preserve">Benchmark accuracy by K-Mean clustering: </w:t>
+      </w:r>
+    </w:p>
+    <w:p>
+      <w:pPr>
+        <w:ind w:left="360"/>
+        <w:rPr>
+          <w:lang w:val="en-US"/>
+        </w:rPr>
+      </w:pPr>
+      <w:r>
+        <w:rPr>
+          <w:noProof/>
+          <w:lang w:val="en-US"/>
+        </w:rPr>
+        <w:drawing>
+          <wp:inline distT="0" distB="0" distL="0" distR="0" wp14:anchorId="751AC703" wp14:editId="5E224E85">
+            <wp:extent cx="3306899" cy="3333750"/>
+            <wp:effectExtent l="0" t="0" r="8255" b="0"/>
+            <wp:docPr id="3" name="Picture 3" descr="A picture containing application&#10;&#10;Description automatically generated"/>
+            <wp:cNvGraphicFramePr>
+              <a:graphicFrameLocks xmlns:a="http://schemas.openxmlformats.org/drawingml/2006/main" noChangeAspect="1"/>
+            </wp:cNvGraphicFramePr>
+            <a:graphic xmlns:a="http://schemas.openxmlformats.org/drawingml/2006/main">
+              <a:graphicData uri="http://schemas.openxmlformats.org/drawingml/2006/picture">
+                <pic:pic xmlns:pic="http://schemas.openxmlformats.org/drawingml/2006/picture">
+                  <pic:nvPicPr>
+                    <pic:cNvPr id="3" name="Picture 3" descr="A picture containing application&#10;&#10;Description automatically generated"/>
+                    <pic:cNvPicPr>
+                      <a:picLocks noChangeAspect="1" noChangeArrowheads="1"/>
+                    </pic:cNvPicPr>
+                  </pic:nvPicPr>
+                  <pic:blipFill>
+                    <a:blip r:embed="rId26" cstate="print">
+                      <a:extLst>
+                        <a:ext uri="{28A0092B-C50C-407E-A947-70E740481C1C}">
+                          <a14:useLocalDpi xmlns:a14="http://schemas.microsoft.com/office/drawing/2010/main" val="0"/>
+                        </a:ext>
+                      </a:extLst>
+                    </a:blip>
+                    <a:srcRect/>
+                    <a:stretch>
+                      <a:fillRect/>
+                    </a:stretch>
+                  </pic:blipFill>
+                  <pic:spPr bwMode="auto">
+                    <a:xfrm>
+                      <a:off x="0" y="0"/>
+                      <a:ext cx="3313098" cy="3339999"/>
+                    </a:xfrm>
+                    <a:prstGeom prst="rect">
+                      <a:avLst/>
+                    </a:prstGeom>
+                    <a:noFill/>
+                    <a:ln>
+                      <a:noFill/>
+                    </a:ln>
+                  </pic:spPr>
+                </pic:pic>
+              </a:graphicData>
+            </a:graphic>
+          </wp:inline>
+        </w:drawing>
+      </w:r>
+    </w:p>
+    <w:p>
+      <w:pPr>
+        <w:pStyle w:val="ListParagraph"/>
+        <w:numPr>
+          <w:ilvl w:val="0"/>
+          <w:numId w:val="6"/>
+        </w:numPr>
+        <w:ind w:left="360"/>
+        <w:rPr>
+          <w:lang w:val="en-US"/>
+        </w:rPr>
+      </w:pPr>
+      <w:r>
+        <w:rPr>
+          <w:noProof/>
+          <w:lang w:val="en-US"/>
+        </w:rPr>
+        <w:drawing>
+          <wp:anchor distT="0" distB="0" distL="114300" distR="114300" simplePos="0" relativeHeight="251674624" behindDoc="0" locked="0" layoutInCell="1" allowOverlap="1" wp14:anchorId="7B8D6C0E" wp14:editId="69DAEC5E">
+            <wp:simplePos x="0" y="0"/>
+            <wp:positionH relativeFrom="margin">
+              <wp:align>left</wp:align>
+            </wp:positionH>
+            <wp:positionV relativeFrom="paragraph">
+              <wp:posOffset>424180</wp:posOffset>
+            </wp:positionV>
+            <wp:extent cx="3089275" cy="3114675"/>
+            <wp:effectExtent l="0" t="0" r="0" b="9525"/>
+            <wp:wrapSquare wrapText="bothSides"/>
+            <wp:docPr id="14" name="Picture 14" descr="Graphical user interface, application&#10;&#10;Description automatically generated"/>
+            <wp:cNvGraphicFramePr>
+              <a:graphicFrameLocks xmlns:a="http://schemas.openxmlformats.org/drawingml/2006/main" noChangeAspect="1"/>
+            </wp:cNvGraphicFramePr>
+            <a:graphic xmlns:a="http://schemas.openxmlformats.org/drawingml/2006/main">
+              <a:graphicData uri="http://schemas.openxmlformats.org/drawingml/2006/picture">
+                <pic:pic xmlns:pic="http://schemas.openxmlformats.org/drawingml/2006/picture">
+                  <pic:nvPicPr>
+                    <pic:cNvPr id="14" name="Picture 14" descr="Graphical user interface, application&#10;&#10;Description automatically generated"/>
+                    <pic:cNvPicPr>
+                      <a:picLocks noChangeAspect="1" noChangeArrowheads="1"/>
+                    </pic:cNvPicPr>
+                  </pic:nvPicPr>
+                  <pic:blipFill>
+                    <a:blip r:embed="rId27" cstate="print">
+                      <a:extLst>
+                        <a:ext uri="{28A0092B-C50C-407E-A947-70E740481C1C}">
+                          <a14:useLocalDpi xmlns:a14="http://schemas.microsoft.com/office/drawing/2010/main" val="0"/>
+                        </a:ext>
+                      </a:extLst>
+                    </a:blip>
+                    <a:srcRect/>
+                    <a:stretch>
+                      <a:fillRect/>
+                    </a:stretch>
+                  </pic:blipFill>
+                  <pic:spPr bwMode="auto">
+                    <a:xfrm>
+                      <a:off x="0" y="0"/>
+                      <a:ext cx="3089275" cy="3114675"/>
+                    </a:xfrm>
+                    <a:prstGeom prst="rect">
+                      <a:avLst/>
+                    </a:prstGeom>
+                    <a:noFill/>
+                    <a:ln>
+                      <a:noFill/>
+                    </a:ln>
+                  </pic:spPr>
+                </pic:pic>
+              </a:graphicData>
+            </a:graphic>
+            <wp14:sizeRelH relativeFrom="page">
+              <wp14:pctWidth>0</wp14:pctWidth>
+            </wp14:sizeRelH>
+            <wp14:sizeRelV relativeFrom="page">
+              <wp14:pctHeight>0</wp14:pctHeight>
+            </wp14:sizeRelV>
+          </wp:anchor>
+        </w:drawing>
+      </w:r>
+      <w:r>
+        <w:rPr>
+          <w:lang w:val="en-US"/>
+        </w:rPr>
+        <w:t>Accuracy with encoder under the predefined conditions</w:t>
+      </w:r>
+      <w:r>
+        <w:rPr>
+          <w:lang w:val="en-US"/>
+        </w:rPr>
+        <w:t xml:space="preserve"> (No noise)</w:t>
+      </w:r>
+      <w:r>
+        <w:rPr>
+          <w:lang w:val="en-US"/>
+        </w:rPr>
+        <w:t>:</w:t>
+      </w:r>
+    </w:p>
+    <w:p>
+      <w:pPr>
+        <w:rPr>
+          <w:lang w:val="en-US"/>
+        </w:rPr>
+      </w:pPr>
+      <w:r>
+        <w:rPr>
+          <w:noProof/>
+          <w:lang w:val="en-US"/>
+        </w:rPr>
+        <w:drawing>
+          <wp:anchor distT="0" distB="0" distL="114300" distR="114300" simplePos="0" relativeHeight="251675648" behindDoc="0" locked="0" layoutInCell="1" allowOverlap="1" wp14:anchorId="1ADF171C" wp14:editId="3C8DD33E">
+            <wp:simplePos x="0" y="0"/>
+            <wp:positionH relativeFrom="column">
+              <wp:posOffset>3057525</wp:posOffset>
+            </wp:positionH>
+            <wp:positionV relativeFrom="paragraph">
+              <wp:posOffset>69850</wp:posOffset>
+            </wp:positionV>
+            <wp:extent cx="3200400" cy="3225165"/>
+            <wp:effectExtent l="0" t="0" r="0" b="0"/>
+            <wp:wrapSquare wrapText="bothSides"/>
+            <wp:docPr id="7" name="Picture 7" descr="A picture containing treemap chart&#10;&#10;Description automatically generated"/>
+            <wp:cNvGraphicFramePr>
+              <a:graphicFrameLocks xmlns:a="http://schemas.openxmlformats.org/drawingml/2006/main" noChangeAspect="1"/>
+            </wp:cNvGraphicFramePr>
+            <a:graphic xmlns:a="http://schemas.openxmlformats.org/drawingml/2006/main">
+              <a:graphicData uri="http://schemas.openxmlformats.org/drawingml/2006/picture">
+                <pic:pic xmlns:pic="http://schemas.openxmlformats.org/drawingml/2006/picture">
+                  <pic:nvPicPr>
+                    <pic:cNvPr id="7" name="Picture 7" descr="A picture containing treemap chart&#10;&#10;Description automatically generated"/>
+                    <pic:cNvPicPr>
+                      <a:picLocks noChangeAspect="1" noChangeArrowheads="1"/>
+                    </pic:cNvPicPr>
+                  </pic:nvPicPr>
+                  <pic:blipFill>
+                    <a:blip r:embed="rId28" cstate="print">
+                      <a:extLst>
+                        <a:ext uri="{28A0092B-C50C-407E-A947-70E740481C1C}">
+                          <a14:useLocalDpi xmlns:a14="http://schemas.microsoft.com/office/drawing/2010/main" val="0"/>
+                        </a:ext>
+                      </a:extLst>
+                    </a:blip>
+                    <a:srcRect/>
+                    <a:stretch>
+                      <a:fillRect/>
+                    </a:stretch>
+                  </pic:blipFill>
+                  <pic:spPr bwMode="auto">
+                    <a:xfrm>
+                      <a:off x="0" y="0"/>
+                      <a:ext cx="3200400" cy="3225165"/>
+                    </a:xfrm>
+                    <a:prstGeom prst="rect">
+                      <a:avLst/>
+                    </a:prstGeom>
+                    <a:noFill/>
+                    <a:ln>
+                      <a:noFill/>
+                    </a:ln>
+                  </pic:spPr>
+                </pic:pic>
+              </a:graphicData>
+            </a:graphic>
+            <wp14:sizeRelH relativeFrom="page">
+              <wp14:pctWidth>0</wp14:pctWidth>
+            </wp14:sizeRelH>
+            <wp14:sizeRelV relativeFrom="page">
+              <wp14:pctHeight>0</wp14:pctHeight>
+            </wp14:sizeRelV>
+          </wp:anchor>
+        </w:drawing>
+      </w:r>
+    </w:p>
+    <w:p>
+      <w:pPr>
+        <w:tabs>
+          <w:tab w:val="left" w:pos="916"/>
+          <w:tab w:val="left" w:pos="1832"/>
+          <w:tab w:val="left" w:pos="2748"/>
+          <w:tab w:val="left" w:pos="3664"/>
+          <w:tab w:val="left" w:pos="4580"/>
+          <w:tab w:val="left" w:pos="5496"/>
+          <w:tab w:val="left" w:pos="6412"/>
+          <w:tab w:val="left" w:pos="7328"/>
+          <w:tab w:val="left" w:pos="8244"/>
+          <w:tab w:val="left" w:pos="9160"/>
+          <w:tab w:val="left" w:pos="10076"/>
+          <w:tab w:val="left" w:pos="10992"/>
+          <w:tab w:val="left" w:pos="11908"/>
+          <w:tab w:val="left" w:pos="12824"/>
+          <w:tab w:val="left" w:pos="13740"/>
+          <w:tab w:val="left" w:pos="14656"/>
+        </w:tabs>
+        <w:spacing w:after="0" w:line="240" w:lineRule="auto"/>
+        <w:rPr>
+          <w:rFonts w:ascii="Courier New" w:eastAsia="Times New Roman" w:hAnsi="Courier New" w:cs="Courier New"/>
+          <w:sz w:val="20"/>
+          <w:szCs w:val="20"/>
+        </w:rPr>
+      </w:pPr>
+    </w:p>
+    <w:p>
+      <w:pPr>
+        <w:rPr>
+          <w:lang w:val="en-US"/>
+        </w:rPr>
+      </w:pPr>
+    </w:p>
+    <w:p>
+      <w:pPr>
+        <w:rPr>
+          <w:lang w:val="en-US"/>
+        </w:rPr>
+      </w:pPr>
+      <w:r>
+        <w:rPr>
+          <w:rFonts w:ascii="Courier New" w:hAnsi="Courier New" w:cs="Courier New"/>
+          <w:noProof/>
+          <w:sz w:val="20"/>
+          <w:szCs w:val="20"/>
+        </w:rPr>
+        <w:drawing>
+          <wp:anchor distT="0" distB="0" distL="114300" distR="114300" simplePos="0" relativeHeight="251676672" behindDoc="0" locked="0" layoutInCell="1" allowOverlap="1" wp14:anchorId="399F76A5" wp14:editId="4EAF83EA">
+            <wp:simplePos x="0" y="0"/>
+            <wp:positionH relativeFrom="margin">
+              <wp:align>left</wp:align>
+            </wp:positionH>
+            <wp:positionV relativeFrom="paragraph">
+              <wp:posOffset>226695</wp:posOffset>
+            </wp:positionV>
+            <wp:extent cx="2635885" cy="2657475"/>
+            <wp:effectExtent l="0" t="0" r="0" b="9525"/>
+            <wp:wrapSquare wrapText="bothSides"/>
+            <wp:docPr id="8" name="Picture 8" descr="A picture containing treemap chart&#10;&#10;Description automatically generated"/>
+            <wp:cNvGraphicFramePr>
+              <a:graphicFrameLocks xmlns:a="http://schemas.openxmlformats.org/drawingml/2006/main" noChangeAspect="1"/>
+            </wp:cNvGraphicFramePr>
+            <a:graphic xmlns:a="http://schemas.openxmlformats.org/drawingml/2006/main">
+              <a:graphicData uri="http://schemas.openxmlformats.org/drawingml/2006/picture">
+                <pic:pic xmlns:pic="http://schemas.openxmlformats.org/drawingml/2006/picture">
+                  <pic:nvPicPr>
+                    <pic:cNvPr id="8" name="Picture 8" descr="A picture containing treemap chart&#10;&#10;Description automatically generated"/>
+                    <pic:cNvPicPr>
+                      <a:picLocks noChangeAspect="1" noChangeArrowheads="1"/>
+                    </pic:cNvPicPr>
+                  </pic:nvPicPr>
+                  <pic:blipFill>
+                    <a:blip r:embed="rId29" cstate="print">
+                      <a:extLst>
+                        <a:ext uri="{28A0092B-C50C-407E-A947-70E740481C1C}">
+                          <a14:useLocalDpi xmlns:a14="http://schemas.microsoft.com/office/drawing/2010/main" val="0"/>
+                        </a:ext>
+                      </a:extLst>
+                    </a:blip>
+                    <a:srcRect/>
+                    <a:stretch>
+                      <a:fillRect/>
+                    </a:stretch>
+                  </pic:blipFill>
+                  <pic:spPr bwMode="auto">
+                    <a:xfrm>
+                      <a:off x="0" y="0"/>
+                      <a:ext cx="2635885" cy="2657475"/>
+                    </a:xfrm>
+                    <a:prstGeom prst="rect">
+                      <a:avLst/>
+                    </a:prstGeom>
+                    <a:noFill/>
+                    <a:ln>
+                      <a:noFill/>
+                    </a:ln>
+                  </pic:spPr>
+                </pic:pic>
+              </a:graphicData>
+            </a:graphic>
+            <wp14:sizeRelH relativeFrom="page">
+              <wp14:pctWidth>0</wp14:pctWidth>
+            </wp14:sizeRelH>
+            <wp14:sizeRelV relativeFrom="page">
+              <wp14:pctHeight>0</wp14:pctHeight>
+            </wp14:sizeRelV>
+          </wp:anchor>
+        </w:drawing>
+      </w:r>
+    </w:p>
+    <w:p>
+      <w:pPr>
+        <w:pStyle w:val="ListParagraph"/>
+        <w:rPr>
+          <w:b/>
+          <w:bCs/>
+          <w:lang w:val="en-US"/>
+        </w:rPr>
+      </w:pPr>
+    </w:p>
+    <w:p>
+      <w:pPr>
+        <w:rPr>
+          <w:b/>
+          <w:bCs/>
+          <w:lang w:val="en-US"/>
+        </w:rPr>
+      </w:pPr>
+    </w:p>
+    <w:p>
+      <w:pPr>
+        <w:rPr>
+          <w:b/>
+          <w:bCs/>
+          <w:lang w:val="en-US"/>
+        </w:rPr>
+      </w:pPr>
+    </w:p>
+    <w:p>
+      <w:pPr>
+        <w:rPr>
+          <w:b/>
+          <w:bCs/>
+          <w:lang w:val="en-US"/>
+        </w:rPr>
+      </w:pPr>
+    </w:p>
+    <w:p>
+      <w:pPr>
+        <w:rPr>
+          <w:b/>
+          <w:bCs/>
+          <w:lang w:val="en-US"/>
+        </w:rPr>
+      </w:pPr>
+    </w:p>
+    <w:p>
+      <w:pPr>
+        <w:rPr>
+          <w:b/>
+          <w:bCs/>
+          <w:lang w:val="en-US"/>
+        </w:rPr>
+      </w:pPr>
+    </w:p>
+    <w:p>
+      <w:pPr>
+        <w:rPr>
+          <w:b/>
+          <w:bCs/>
+          <w:lang w:val="en-US"/>
+        </w:rPr>
+      </w:pPr>
+    </w:p>
+    <w:p>
+      <w:pPr>
+        <w:pStyle w:val="ListParagraph"/>
+        <w:rPr>
+          <w:b/>
+          <w:bCs/>
+          <w:lang w:val="en-US"/>
+        </w:rPr>
+      </w:pPr>
+    </w:p>
+    <w:p>
+      <w:pPr>
+        <w:pStyle w:val="ListParagraph"/>
+        <w:rPr>
+          <w:b/>
+          <w:bCs/>
+          <w:lang w:val="en-US"/>
+        </w:rPr>
+      </w:pPr>
+    </w:p>
+    <w:p>
+      <w:pPr>
+        <w:pStyle w:val="ListParagraph"/>
+        <w:rPr>
+          <w:b/>
+          <w:bCs/>
+          <w:lang w:val="en-US"/>
+        </w:rPr>
+      </w:pPr>
+    </w:p>
+    <w:p>
+      <w:pPr>
+        <w:pStyle w:val="ListParagraph"/>
+        <w:rPr>
+          <w:b/>
+          <w:bCs/>
+          <w:lang w:val="en-US"/>
+        </w:rPr>
+      </w:pPr>
+    </w:p>
+    <w:p>
+      <w:pPr>
+        <w:pStyle w:val="ListParagraph"/>
+        <w:numPr>
+          <w:ilvl w:val="0"/>
+          <w:numId w:val="6"/>
+        </w:numPr>
+        <w:rPr>
+          <w:b/>
+          <w:bCs/>
+          <w:lang w:val="en-US"/>
+        </w:rPr>
+      </w:pPr>
+      <w:r>
+        <w:rPr>
+          <w:lang w:val="en-US"/>
+        </w:rPr>
+        <w:t>Accuracy with encoder under the predefined conditions (</w:t>
+      </w:r>
+      <w:r>
+        <w:rPr>
+          <w:lang w:val="en-US"/>
+        </w:rPr>
+        <w:t>With</w:t>
+      </w:r>
+      <w:r>
+        <w:rPr>
+          <w:lang w:val="en-US"/>
+        </w:rPr>
+        <w:t xml:space="preserve"> noise)</w:t>
+      </w:r>
+    </w:p>
+    <w:p>
+      <w:pPr>
+        <w:rPr>
+          <w:b/>
+          <w:bCs/>
+          <w:lang w:val="en-US"/>
+        </w:rPr>
+      </w:pPr>
+      <w:r>
+        <w:rPr>
+          <w:b/>
+          <w:bCs/>
+          <w:noProof/>
+          <w:lang w:val="en-US"/>
+        </w:rPr>
+        <w:drawing>
+          <wp:anchor distT="0" distB="0" distL="114300" distR="114300" simplePos="0" relativeHeight="251678720" behindDoc="0" locked="0" layoutInCell="1" allowOverlap="1" wp14:anchorId="4EB2E01B" wp14:editId="42F6C9CE">
+            <wp:simplePos x="0" y="0"/>
+            <wp:positionH relativeFrom="page">
+              <wp:posOffset>4048125</wp:posOffset>
+            </wp:positionH>
+            <wp:positionV relativeFrom="paragraph">
+              <wp:posOffset>270510</wp:posOffset>
+            </wp:positionV>
+            <wp:extent cx="3354705" cy="3381375"/>
+            <wp:effectExtent l="0" t="0" r="0" b="9525"/>
+            <wp:wrapSquare wrapText="bothSides"/>
+            <wp:docPr id="25" name="Picture 25" descr="A picture containing Teams&#10;&#10;Description automatically generated"/>
+            <wp:cNvGraphicFramePr>
+              <a:graphicFrameLocks xmlns:a="http://schemas.openxmlformats.org/drawingml/2006/main" noChangeAspect="1"/>
+            </wp:cNvGraphicFramePr>
+            <a:graphic xmlns:a="http://schemas.openxmlformats.org/drawingml/2006/main">
+              <a:graphicData uri="http://schemas.openxmlformats.org/drawingml/2006/picture">
+                <pic:pic xmlns:pic="http://schemas.openxmlformats.org/drawingml/2006/picture">
+                  <pic:nvPicPr>
+                    <pic:cNvPr id="25" name="Picture 25" descr="A picture containing Teams&#10;&#10;Description automatically generated"/>
+                    <pic:cNvPicPr>
+                      <a:picLocks noChangeAspect="1" noChangeArrowheads="1"/>
+                    </pic:cNvPicPr>
+                  </pic:nvPicPr>
+                  <pic:blipFill>
+                    <a:blip r:embed="rId30" cstate="print">
+                      <a:extLst>
+                        <a:ext uri="{28A0092B-C50C-407E-A947-70E740481C1C}">
+                          <a14:useLocalDpi xmlns:a14="http://schemas.microsoft.com/office/drawing/2010/main" val="0"/>
+                        </a:ext>
+                      </a:extLst>
+                    </a:blip>
+                    <a:srcRect/>
+                    <a:stretch>
+                      <a:fillRect/>
+                    </a:stretch>
+                  </pic:blipFill>
+                  <pic:spPr bwMode="auto">
+                    <a:xfrm>
+                      <a:off x="0" y="0"/>
+                      <a:ext cx="3354705" cy="3381375"/>
+                    </a:xfrm>
+                    <a:prstGeom prst="rect">
+                      <a:avLst/>
+                    </a:prstGeom>
+                    <a:noFill/>
+                    <a:ln>
+                      <a:noFill/>
+                    </a:ln>
+                  </pic:spPr>
+                </pic:pic>
+              </a:graphicData>
+            </a:graphic>
+            <wp14:sizeRelH relativeFrom="page">
+              <wp14:pctWidth>0</wp14:pctWidth>
+            </wp14:sizeRelH>
+            <wp14:sizeRelV relativeFrom="page">
+              <wp14:pctHeight>0</wp14:pctHeight>
+            </wp14:sizeRelV>
+          </wp:anchor>
+        </w:drawing>
+      </w:r>
+      <w:r>
+        <w:rPr>
+          <w:b/>
+          <w:bCs/>
+          <w:noProof/>
+          <w:lang w:val="en-US"/>
+        </w:rPr>
+        <w:drawing>
+          <wp:anchor distT="0" distB="0" distL="114300" distR="114300" simplePos="0" relativeHeight="251677696" behindDoc="0" locked="0" layoutInCell="1" allowOverlap="1" wp14:anchorId="2A99FF57" wp14:editId="6432C402">
+            <wp:simplePos x="0" y="0"/>
+            <wp:positionH relativeFrom="margin">
+              <wp:posOffset>-444500</wp:posOffset>
+            </wp:positionH>
+            <wp:positionV relativeFrom="paragraph">
+              <wp:posOffset>210185</wp:posOffset>
+            </wp:positionV>
+            <wp:extent cx="3435350" cy="3438525"/>
+            <wp:effectExtent l="0" t="0" r="0" b="9525"/>
+            <wp:wrapSquare wrapText="bothSides"/>
+            <wp:docPr id="24" name="Picture 24" descr="Qr code&#10;&#10;Description automatically generated"/>
+            <wp:cNvGraphicFramePr>
+              <a:graphicFrameLocks xmlns:a="http://schemas.openxmlformats.org/drawingml/2006/main" noChangeAspect="1"/>
+            </wp:cNvGraphicFramePr>
+            <a:graphic xmlns:a="http://schemas.openxmlformats.org/drawingml/2006/main">
+              <a:graphicData uri="http://schemas.openxmlformats.org/drawingml/2006/picture">
+                <pic:pic xmlns:pic="http://schemas.openxmlformats.org/drawingml/2006/picture">
+                  <pic:nvPicPr>
+                    <pic:cNvPr id="24" name="Picture 24" descr="Qr code&#10;&#10;Description automatically generated"/>
+                    <pic:cNvPicPr>
+                      <a:picLocks noChangeAspect="1" noChangeArrowheads="1"/>
+                    </pic:cNvPicPr>
+                  </pic:nvPicPr>
+                  <pic:blipFill>
+                    <a:blip r:embed="rId31" cstate="print">
+                      <a:extLst>
+                        <a:ext uri="{28A0092B-C50C-407E-A947-70E740481C1C}">
+                          <a14:useLocalDpi xmlns:a14="http://schemas.microsoft.com/office/drawing/2010/main" val="0"/>
+                        </a:ext>
+                      </a:extLst>
+                    </a:blip>
+                    <a:srcRect/>
+                    <a:stretch>
+                      <a:fillRect/>
+                    </a:stretch>
+                  </pic:blipFill>
+                  <pic:spPr bwMode="auto">
+                    <a:xfrm>
+                      <a:off x="0" y="0"/>
+                      <a:ext cx="3435350" cy="3438525"/>
+                    </a:xfrm>
+                    <a:prstGeom prst="rect">
+                      <a:avLst/>
+                    </a:prstGeom>
+                    <a:noFill/>
+                    <a:ln>
+                      <a:noFill/>
+                    </a:ln>
+                  </pic:spPr>
+                </pic:pic>
+              </a:graphicData>
+            </a:graphic>
+            <wp14:sizeRelH relativeFrom="page">
+              <wp14:pctWidth>0</wp14:pctWidth>
+            </wp14:sizeRelH>
+            <wp14:sizeRelV relativeFrom="page">
+              <wp14:pctHeight>0</wp14:pctHeight>
+            </wp14:sizeRelV>
+          </wp:anchor>
+        </w:drawing>
+      </w:r>
+    </w:p>
+    <w:p>
+      <w:pPr>
+        <w:rPr>
+          <w:b/>
+          <w:bCs/>
+          <w:lang w:val="en-US"/>
+        </w:rPr>
+      </w:pPr>
+    </w:p>
+    <w:p>
+      <w:pPr>
+        <w:rPr>
+          <w:b/>
+          <w:bCs/>
+          <w:lang w:val="en-US"/>
+        </w:rPr>
+      </w:pPr>
+    </w:p>
+    <w:p>
+      <w:pPr>
+        <w:rPr>
+          <w:b/>
+          <w:bCs/>
+          <w:lang w:val="en-US"/>
+        </w:rPr>
+      </w:pPr>
+    </w:p>
+    <w:p>
+      <w:pPr>
+        <w:rPr>
+          <w:b/>
+          <w:bCs/>
+          <w:lang w:val="en-US"/>
+        </w:rPr>
+      </w:pPr>
+      <w:r>
+        <w:rPr>
+          <w:b/>
+          <w:bCs/>
+          <w:noProof/>
+          <w:lang w:val="en-US"/>
+        </w:rPr>
+        <w:lastRenderedPageBreak/>
+        <w:drawing>
+          <wp:inline distT="0" distB="0" distL="0" distR="0" wp14:anchorId="17398244" wp14:editId="7171A046">
+            <wp:extent cx="5943600" cy="5991860"/>
+            <wp:effectExtent l="0" t="0" r="0" b="8890"/>
+            <wp:docPr id="29" name="Picture 29" descr="A picture containing Teams&#10;&#10;Description automatically generated"/>
+            <wp:cNvGraphicFramePr>
+              <a:graphicFrameLocks xmlns:a="http://schemas.openxmlformats.org/drawingml/2006/main" noChangeAspect="1"/>
+            </wp:cNvGraphicFramePr>
+            <a:graphic xmlns:a="http://schemas.openxmlformats.org/drawingml/2006/main">
+              <a:graphicData uri="http://schemas.openxmlformats.org/drawingml/2006/picture">
+                <pic:pic xmlns:pic="http://schemas.openxmlformats.org/drawingml/2006/picture">
+                  <pic:nvPicPr>
+                    <pic:cNvPr id="29" name="Picture 29" descr="A picture containing Teams&#10;&#10;Description automatically generated"/>
+                    <pic:cNvPicPr>
+                      <a:picLocks noChangeAspect="1" noChangeArrowheads="1"/>
+                    </pic:cNvPicPr>
+                  </pic:nvPicPr>
+                  <pic:blipFill>
+                    <a:blip r:embed="rId32">
+                      <a:extLst>
+                        <a:ext uri="{28A0092B-C50C-407E-A947-70E740481C1C}">
+                          <a14:useLocalDpi xmlns:a14="http://schemas.microsoft.com/office/drawing/2010/main" val="0"/>
+                        </a:ext>
+                      </a:extLst>
+                    </a:blip>
+                    <a:srcRect/>
+                    <a:stretch>
+                      <a:fillRect/>
+                    </a:stretch>
+                  </pic:blipFill>
+                  <pic:spPr bwMode="auto">
+                    <a:xfrm>
+                      <a:off x="0" y="0"/>
+                      <a:ext cx="5943600" cy="5991860"/>
+                    </a:xfrm>
+                    <a:prstGeom prst="rect">
+                      <a:avLst/>
+                    </a:prstGeom>
+                    <a:noFill/>
+                    <a:ln>
+                      <a:noFill/>
+                    </a:ln>
+                  </pic:spPr>
+                </pic:pic>
+              </a:graphicData>
+            </a:graphic>
+          </wp:inline>
+        </w:drawing>
+      </w:r>
+    </w:p>
+    <w:p>
+      <w:pPr>
+        <w:rPr>
+          <w:b/>
+          <w:bCs/>
+          <w:lang w:val="en-US"/>
+        </w:rPr>
+      </w:pPr>
+    </w:p>
+    <w:p>
+      <w:pPr>
+        <w:rPr>
+          <w:b/>
+          <w:bCs/>
           <w:lang w:val="en-US"/>
         </w:rPr>
       </w:pPr>
@@ -3315,6 +5693,208 @@
 <file path=word/numbering.xml><?xml version="1.0" encoding="utf-8"?>
 <w:numbering xmlns:wpc="http://schemas.microsoft.com/office/word/2010/wordprocessingCanvas" xmlns:cx="http://schemas.microsoft.com/office/drawing/2014/chartex" xmlns:cx1="http://schemas.microsoft.com/office/drawing/2015/9/8/chartex" xmlns:cx2="http://schemas.microsoft.com/office/drawing/2015/10/21/chartex" xmlns:cx3="http://schemas.microsoft.com/office/drawing/2016/5/9/chartex" xmlns:cx4="http://schemas.microsoft.com/office/drawing/2016/5/10/chartex" xmlns:cx5="http://schemas.microsoft.com/office/drawing/2016/5/11/chartex" xmlns:cx6="http://schemas.microsoft.com/office/drawing/2016/5/12/chartex" xmlns:cx7="http://schemas.microsoft.com/office/drawing/2016/5/13/chartex" xmlns:cx8="http://schemas.microsoft.com/office/drawing/2016/5/14/chartex" xmlns:mc="http://schemas.openxmlformats.org/markup-compatibility/2006" xmlns:aink="http://schemas.microsoft.com/office/drawing/2016/ink" xmlns:am3d="http://schemas.microsoft.com/office/drawing/2017/model3d" xmlns:o="urn:schemas-microsoft-com:office:office" xmlns:r="http://schemas.openxmlformats.org/officeDocument/2006/relationships" xmlns:m="http://schemas.openxmlformats.org/officeDocument/2006/math" xmlns:v="urn:schemas-microsoft-com:vml" xmlns:wp14="http://schemas.microsoft.com/office/word/2010/wordprocessingDrawing" xmlns:wp="http://schemas.openxmlformats.org/drawingml/2006/wordprocessingDrawing" xmlns:w10="urn:schemas-microsoft-com:office:word" xmlns:w="http://schemas.openxmlformats.org/wordprocessingml/2006/main" xmlns:w14="http://schemas.microsoft.com/office/word/2010/wordml" xmlns:w15="http://schemas.microsoft.com/office/word/2012/wordml" xmlns:w16cex="http://schemas.microsoft.com/office/word/2018/wordml/cex" xmlns:w16cid="http://schemas.microsoft.com/office/word/2016/wordml/cid" xmlns:w16="http://schemas.microsoft.com/office/word/2018/wordml" xmlns:w16sdtdh="http://schemas.microsoft.com/office/word/2020/wordml/sdtdatahash" xmlns:w16se="http://schemas.microsoft.com/office/word/2015/wordml/symex" xmlns:wpg="http://schemas.microsoft.com/office/word/2010/wordprocessingGroup" xmlns:wpi="http://schemas.microsoft.com/office/word/2010/wordprocessingInk" xmlns:wne="http://schemas.microsoft.com/office/word/2006/wordml" xmlns:wps="http://schemas.microsoft.com/office/word/2010/wordprocessingShape" mc:Ignorable="w14 w15 w16se w16cid w16 w16cex w16sdtdh wp14">
   <w:abstractNum w:abstractNumId="0" w15:restartNumberingAfterBreak="0">
+    <w:nsid w:val="12492D4B"/>
+    <w:multiLevelType w:val="hybridMultilevel"/>
+    <w:tmpl w:val="40B25AF4"/>
+    <w:lvl w:ilvl="0" w:tplc="08090011">
+      <w:start w:val="1"/>
+      <w:numFmt w:val="decimal"/>
+      <w:lvlText w:val="%1)"/>
+      <w:lvlJc w:val="left"/>
+      <w:pPr>
+        <w:ind w:left="720" w:hanging="360"/>
+      </w:pPr>
+      <w:rPr>
+        <w:rFonts w:hint="default"/>
+      </w:rPr>
+    </w:lvl>
+    <w:lvl w:ilvl="1" w:tplc="08090019" w:tentative="1">
+      <w:start w:val="1"/>
+      <w:numFmt w:val="lowerLetter"/>
+      <w:lvlText w:val="%2."/>
+      <w:lvlJc w:val="left"/>
+      <w:pPr>
+        <w:ind w:left="1440" w:hanging="360"/>
+      </w:pPr>
+    </w:lvl>
+    <w:lvl w:ilvl="2" w:tplc="0809001B" w:tentative="1">
+      <w:start w:val="1"/>
+      <w:numFmt w:val="lowerRoman"/>
+      <w:lvlText w:val="%3."/>
+      <w:lvlJc w:val="right"/>
+      <w:pPr>
+        <w:ind w:left="2160" w:hanging="180"/>
+      </w:pPr>
+    </w:lvl>
+    <w:lvl w:ilvl="3" w:tplc="0809000F" w:tentative="1">
+      <w:start w:val="1"/>
+      <w:numFmt w:val="decimal"/>
+      <w:lvlText w:val="%4."/>
+      <w:lvlJc w:val="left"/>
+      <w:pPr>
+        <w:ind w:left="2880" w:hanging="360"/>
+      </w:pPr>
+    </w:lvl>
+    <w:lvl w:ilvl="4" w:tplc="08090019" w:tentative="1">
+      <w:start w:val="1"/>
+      <w:numFmt w:val="lowerLetter"/>
+      <w:lvlText w:val="%5."/>
+      <w:lvlJc w:val="left"/>
+      <w:pPr>
+        <w:ind w:left="3600" w:hanging="360"/>
+      </w:pPr>
+    </w:lvl>
+    <w:lvl w:ilvl="5" w:tplc="0809001B" w:tentative="1">
+      <w:start w:val="1"/>
+      <w:numFmt w:val="lowerRoman"/>
+      <w:lvlText w:val="%6."/>
+      <w:lvlJc w:val="right"/>
+      <w:pPr>
+        <w:ind w:left="4320" w:hanging="180"/>
+      </w:pPr>
+    </w:lvl>
+    <w:lvl w:ilvl="6" w:tplc="0809000F" w:tentative="1">
+      <w:start w:val="1"/>
+      <w:numFmt w:val="decimal"/>
+      <w:lvlText w:val="%7."/>
+      <w:lvlJc w:val="left"/>
+      <w:pPr>
+        <w:ind w:left="5040" w:hanging="360"/>
+      </w:pPr>
+    </w:lvl>
+    <w:lvl w:ilvl="7" w:tplc="08090019" w:tentative="1">
+      <w:start w:val="1"/>
+      <w:numFmt w:val="lowerLetter"/>
+      <w:lvlText w:val="%8."/>
+      <w:lvlJc w:val="left"/>
+      <w:pPr>
+        <w:ind w:left="5760" w:hanging="360"/>
+      </w:pPr>
+    </w:lvl>
+    <w:lvl w:ilvl="8" w:tplc="0809001B" w:tentative="1">
+      <w:start w:val="1"/>
+      <w:numFmt w:val="lowerRoman"/>
+      <w:lvlText w:val="%9."/>
+      <w:lvlJc w:val="right"/>
+      <w:pPr>
+        <w:ind w:left="6480" w:hanging="180"/>
+      </w:pPr>
+    </w:lvl>
+  </w:abstractNum>
+  <w:abstractNum w:abstractNumId="1" w15:restartNumberingAfterBreak="0">
+    <w:nsid w:val="144E2EC7"/>
+    <w:multiLevelType w:val="hybridMultilevel"/>
+    <w:tmpl w:val="AB9CF5C0"/>
+    <w:lvl w:ilvl="0" w:tplc="0409000B">
+      <w:start w:val="1"/>
+      <w:numFmt w:val="bullet"/>
+      <w:lvlText w:val=""/>
+      <w:lvlJc w:val="left"/>
+      <w:pPr>
+        <w:ind w:left="720" w:hanging="360"/>
+      </w:pPr>
+      <w:rPr>
+        <w:rFonts w:ascii="Wingdings" w:hAnsi="Wingdings" w:hint="default"/>
+      </w:rPr>
+    </w:lvl>
+    <w:lvl w:ilvl="1" w:tplc="08090003" w:tentative="1">
+      <w:start w:val="1"/>
+      <w:numFmt w:val="bullet"/>
+      <w:lvlText w:val="o"/>
+      <w:lvlJc w:val="left"/>
+      <w:pPr>
+        <w:ind w:left="1440" w:hanging="360"/>
+      </w:pPr>
+      <w:rPr>
+        <w:rFonts w:ascii="Courier New" w:hAnsi="Courier New" w:cs="Courier New" w:hint="default"/>
+      </w:rPr>
+    </w:lvl>
+    <w:lvl w:ilvl="2" w:tplc="08090005" w:tentative="1">
+      <w:start w:val="1"/>
+      <w:numFmt w:val="bullet"/>
+      <w:lvlText w:val=""/>
+      <w:lvlJc w:val="left"/>
+      <w:pPr>
+        <w:ind w:left="2160" w:hanging="360"/>
+      </w:pPr>
+      <w:rPr>
+        <w:rFonts w:ascii="Wingdings" w:hAnsi="Wingdings" w:hint="default"/>
+      </w:rPr>
+    </w:lvl>
+    <w:lvl w:ilvl="3" w:tplc="08090001" w:tentative="1">
+      <w:start w:val="1"/>
+      <w:numFmt w:val="bullet"/>
+      <w:lvlText w:val=""/>
+      <w:lvlJc w:val="left"/>
+      <w:pPr>
+        <w:ind w:left="2880" w:hanging="360"/>
+      </w:pPr>
+      <w:rPr>
+        <w:rFonts w:ascii="Symbol" w:hAnsi="Symbol" w:hint="default"/>
+      </w:rPr>
+    </w:lvl>
+    <w:lvl w:ilvl="4" w:tplc="08090003" w:tentative="1">
+      <w:start w:val="1"/>
+      <w:numFmt w:val="bullet"/>
+      <w:lvlText w:val="o"/>
+      <w:lvlJc w:val="left"/>
+      <w:pPr>
+        <w:ind w:left="3600" w:hanging="360"/>
+      </w:pPr>
+      <w:rPr>
+        <w:rFonts w:ascii="Courier New" w:hAnsi="Courier New" w:cs="Courier New" w:hint="default"/>
+      </w:rPr>
+    </w:lvl>
+    <w:lvl w:ilvl="5" w:tplc="08090005" w:tentative="1">
+      <w:start w:val="1"/>
+      <w:numFmt w:val="bullet"/>
+      <w:lvlText w:val=""/>
+      <w:lvlJc w:val="left"/>
+      <w:pPr>
+        <w:ind w:left="4320" w:hanging="360"/>
+      </w:pPr>
+      <w:rPr>
+        <w:rFonts w:ascii="Wingdings" w:hAnsi="Wingdings" w:hint="default"/>
+      </w:rPr>
+    </w:lvl>
+    <w:lvl w:ilvl="6" w:tplc="08090001" w:tentative="1">
+      <w:start w:val="1"/>
+      <w:numFmt w:val="bullet"/>
+      <w:lvlText w:val=""/>
+      <w:lvlJc w:val="left"/>
+      <w:pPr>
+        <w:ind w:left="5040" w:hanging="360"/>
+      </w:pPr>
+      <w:rPr>
+        <w:rFonts w:ascii="Symbol" w:hAnsi="Symbol" w:hint="default"/>
+      </w:rPr>
+    </w:lvl>
+    <w:lvl w:ilvl="7" w:tplc="08090003" w:tentative="1">
+      <w:start w:val="1"/>
+      <w:numFmt w:val="bullet"/>
+      <w:lvlText w:val="o"/>
+      <w:lvlJc w:val="left"/>
+      <w:pPr>
+        <w:ind w:left="5760" w:hanging="360"/>
+      </w:pPr>
+      <w:rPr>
+        <w:rFonts w:ascii="Courier New" w:hAnsi="Courier New" w:cs="Courier New" w:hint="default"/>
+      </w:rPr>
+    </w:lvl>
+    <w:lvl w:ilvl="8" w:tplc="08090005" w:tentative="1">
+      <w:start w:val="1"/>
+      <w:numFmt w:val="bullet"/>
+      <w:lvlText w:val=""/>
+      <w:lvlJc w:val="left"/>
+      <w:pPr>
+        <w:ind w:left="6480" w:hanging="360"/>
+      </w:pPr>
+      <w:rPr>
+        <w:rFonts w:ascii="Wingdings" w:hAnsi="Wingdings" w:hint="default"/>
+      </w:rPr>
+    </w:lvl>
+  </w:abstractNum>
+  <w:abstractNum w:abstractNumId="2" w15:restartNumberingAfterBreak="0">
     <w:nsid w:val="1CFF134B"/>
     <w:multiLevelType w:val="hybridMultilevel"/>
     <w:tmpl w:val="5C4E8CE8"/>
@@ -3403,7 +5983,7 @@
       </w:pPr>
     </w:lvl>
   </w:abstractNum>
-  <w:abstractNum w:abstractNumId="1" w15:restartNumberingAfterBreak="0">
+  <w:abstractNum w:abstractNumId="3" w15:restartNumberingAfterBreak="0">
     <w:nsid w:val="23DF6CC9"/>
     <w:multiLevelType w:val="hybridMultilevel"/>
     <w:tmpl w:val="B2029B60"/>
@@ -3492,7 +6072,7 @@
       </w:pPr>
     </w:lvl>
   </w:abstractNum>
-  <w:abstractNum w:abstractNumId="2" w15:restartNumberingAfterBreak="0">
+  <w:abstractNum w:abstractNumId="4" w15:restartNumberingAfterBreak="0">
     <w:nsid w:val="27703EFA"/>
     <w:multiLevelType w:val="hybridMultilevel"/>
     <w:tmpl w:val="076C0BBE"/>
@@ -3583,10 +6163,277 @@
       </w:pPr>
     </w:lvl>
   </w:abstractNum>
-  <w:abstractNum w:abstractNumId="3" w15:restartNumberingAfterBreak="0">
+  <w:abstractNum w:abstractNumId="5" w15:restartNumberingAfterBreak="0">
+    <w:nsid w:val="2BF0547E"/>
+    <w:multiLevelType w:val="hybridMultilevel"/>
+    <w:tmpl w:val="0A666756"/>
+    <w:lvl w:ilvl="0" w:tplc="08090011">
+      <w:start w:val="1"/>
+      <w:numFmt w:val="decimal"/>
+      <w:lvlText w:val="%1)"/>
+      <w:lvlJc w:val="left"/>
+      <w:pPr>
+        <w:ind w:left="720" w:hanging="360"/>
+      </w:pPr>
+      <w:rPr>
+        <w:rFonts w:hint="default"/>
+      </w:rPr>
+    </w:lvl>
+    <w:lvl w:ilvl="1" w:tplc="08090019" w:tentative="1">
+      <w:start w:val="1"/>
+      <w:numFmt w:val="lowerLetter"/>
+      <w:lvlText w:val="%2."/>
+      <w:lvlJc w:val="left"/>
+      <w:pPr>
+        <w:ind w:left="1440" w:hanging="360"/>
+      </w:pPr>
+    </w:lvl>
+    <w:lvl w:ilvl="2" w:tplc="0809001B" w:tentative="1">
+      <w:start w:val="1"/>
+      <w:numFmt w:val="lowerRoman"/>
+      <w:lvlText w:val="%3."/>
+      <w:lvlJc w:val="right"/>
+      <w:pPr>
+        <w:ind w:left="2160" w:hanging="180"/>
+      </w:pPr>
+    </w:lvl>
+    <w:lvl w:ilvl="3" w:tplc="0809000F" w:tentative="1">
+      <w:start w:val="1"/>
+      <w:numFmt w:val="decimal"/>
+      <w:lvlText w:val="%4."/>
+      <w:lvlJc w:val="left"/>
+      <w:pPr>
+        <w:ind w:left="2880" w:hanging="360"/>
+      </w:pPr>
+    </w:lvl>
+    <w:lvl w:ilvl="4" w:tplc="08090019" w:tentative="1">
+      <w:start w:val="1"/>
+      <w:numFmt w:val="lowerLetter"/>
+      <w:lvlText w:val="%5."/>
+      <w:lvlJc w:val="left"/>
+      <w:pPr>
+        <w:ind w:left="3600" w:hanging="360"/>
+      </w:pPr>
+    </w:lvl>
+    <w:lvl w:ilvl="5" w:tplc="0809001B" w:tentative="1">
+      <w:start w:val="1"/>
+      <w:numFmt w:val="lowerRoman"/>
+      <w:lvlText w:val="%6."/>
+      <w:lvlJc w:val="right"/>
+      <w:pPr>
+        <w:ind w:left="4320" w:hanging="180"/>
+      </w:pPr>
+    </w:lvl>
+    <w:lvl w:ilvl="6" w:tplc="0809000F" w:tentative="1">
+      <w:start w:val="1"/>
+      <w:numFmt w:val="decimal"/>
+      <w:lvlText w:val="%7."/>
+      <w:lvlJc w:val="left"/>
+      <w:pPr>
+        <w:ind w:left="5040" w:hanging="360"/>
+      </w:pPr>
+    </w:lvl>
+    <w:lvl w:ilvl="7" w:tplc="08090019" w:tentative="1">
+      <w:start w:val="1"/>
+      <w:numFmt w:val="lowerLetter"/>
+      <w:lvlText w:val="%8."/>
+      <w:lvlJc w:val="left"/>
+      <w:pPr>
+        <w:ind w:left="5760" w:hanging="360"/>
+      </w:pPr>
+    </w:lvl>
+    <w:lvl w:ilvl="8" w:tplc="0809001B" w:tentative="1">
+      <w:start w:val="1"/>
+      <w:numFmt w:val="lowerRoman"/>
+      <w:lvlText w:val="%9."/>
+      <w:lvlJc w:val="right"/>
+      <w:pPr>
+        <w:ind w:left="6480" w:hanging="180"/>
+      </w:pPr>
+    </w:lvl>
+  </w:abstractNum>
+  <w:abstractNum w:abstractNumId="6" w15:restartNumberingAfterBreak="0">
+    <w:nsid w:val="2C0A4617"/>
+    <w:multiLevelType w:val="hybridMultilevel"/>
+    <w:tmpl w:val="CF0A2DA4"/>
+    <w:lvl w:ilvl="0" w:tplc="08090011">
+      <w:start w:val="1"/>
+      <w:numFmt w:val="decimal"/>
+      <w:lvlText w:val="%1)"/>
+      <w:lvlJc w:val="left"/>
+      <w:pPr>
+        <w:ind w:left="720" w:hanging="360"/>
+      </w:pPr>
+      <w:rPr>
+        <w:rFonts w:hint="default"/>
+      </w:rPr>
+    </w:lvl>
+    <w:lvl w:ilvl="1" w:tplc="08090019" w:tentative="1">
+      <w:start w:val="1"/>
+      <w:numFmt w:val="lowerLetter"/>
+      <w:lvlText w:val="%2."/>
+      <w:lvlJc w:val="left"/>
+      <w:pPr>
+        <w:ind w:left="1440" w:hanging="360"/>
+      </w:pPr>
+    </w:lvl>
+    <w:lvl w:ilvl="2" w:tplc="0809001B" w:tentative="1">
+      <w:start w:val="1"/>
+      <w:numFmt w:val="lowerRoman"/>
+      <w:lvlText w:val="%3."/>
+      <w:lvlJc w:val="right"/>
+      <w:pPr>
+        <w:ind w:left="2160" w:hanging="180"/>
+      </w:pPr>
+    </w:lvl>
+    <w:lvl w:ilvl="3" w:tplc="0809000F" w:tentative="1">
+      <w:start w:val="1"/>
+      <w:numFmt w:val="decimal"/>
+      <w:lvlText w:val="%4."/>
+      <w:lvlJc w:val="left"/>
+      <w:pPr>
+        <w:ind w:left="2880" w:hanging="360"/>
+      </w:pPr>
+    </w:lvl>
+    <w:lvl w:ilvl="4" w:tplc="08090019" w:tentative="1">
+      <w:start w:val="1"/>
+      <w:numFmt w:val="lowerLetter"/>
+      <w:lvlText w:val="%5."/>
+      <w:lvlJc w:val="left"/>
+      <w:pPr>
+        <w:ind w:left="3600" w:hanging="360"/>
+      </w:pPr>
+    </w:lvl>
+    <w:lvl w:ilvl="5" w:tplc="0809001B" w:tentative="1">
+      <w:start w:val="1"/>
+      <w:numFmt w:val="lowerRoman"/>
+      <w:lvlText w:val="%6."/>
+      <w:lvlJc w:val="right"/>
+      <w:pPr>
+        <w:ind w:left="4320" w:hanging="180"/>
+      </w:pPr>
+    </w:lvl>
+    <w:lvl w:ilvl="6" w:tplc="0809000F" w:tentative="1">
+      <w:start w:val="1"/>
+      <w:numFmt w:val="decimal"/>
+      <w:lvlText w:val="%7."/>
+      <w:lvlJc w:val="left"/>
+      <w:pPr>
+        <w:ind w:left="5040" w:hanging="360"/>
+      </w:pPr>
+    </w:lvl>
+    <w:lvl w:ilvl="7" w:tplc="08090019" w:tentative="1">
+      <w:start w:val="1"/>
+      <w:numFmt w:val="lowerLetter"/>
+      <w:lvlText w:val="%8."/>
+      <w:lvlJc w:val="left"/>
+      <w:pPr>
+        <w:ind w:left="5760" w:hanging="360"/>
+      </w:pPr>
+    </w:lvl>
+    <w:lvl w:ilvl="8" w:tplc="0809001B" w:tentative="1">
+      <w:start w:val="1"/>
+      <w:numFmt w:val="lowerRoman"/>
+      <w:lvlText w:val="%9."/>
+      <w:lvlJc w:val="right"/>
+      <w:pPr>
+        <w:ind w:left="6480" w:hanging="180"/>
+      </w:pPr>
+    </w:lvl>
+  </w:abstractNum>
+  <w:abstractNum w:abstractNumId="7" w15:restartNumberingAfterBreak="0">
+    <w:nsid w:val="2F2B40EC"/>
+    <w:multiLevelType w:val="hybridMultilevel"/>
+    <w:tmpl w:val="CE261ACE"/>
+    <w:lvl w:ilvl="0" w:tplc="08090011">
+      <w:start w:val="1"/>
+      <w:numFmt w:val="decimal"/>
+      <w:lvlText w:val="%1)"/>
+      <w:lvlJc w:val="left"/>
+      <w:pPr>
+        <w:ind w:left="720" w:hanging="360"/>
+      </w:pPr>
+      <w:rPr>
+        <w:rFonts w:hint="default"/>
+      </w:rPr>
+    </w:lvl>
+    <w:lvl w:ilvl="1" w:tplc="08090019" w:tentative="1">
+      <w:start w:val="1"/>
+      <w:numFmt w:val="lowerLetter"/>
+      <w:lvlText w:val="%2."/>
+      <w:lvlJc w:val="left"/>
+      <w:pPr>
+        <w:ind w:left="1440" w:hanging="360"/>
+      </w:pPr>
+    </w:lvl>
+    <w:lvl w:ilvl="2" w:tplc="0809001B" w:tentative="1">
+      <w:start w:val="1"/>
+      <w:numFmt w:val="lowerRoman"/>
+      <w:lvlText w:val="%3."/>
+      <w:lvlJc w:val="right"/>
+      <w:pPr>
+        <w:ind w:left="2160" w:hanging="180"/>
+      </w:pPr>
+    </w:lvl>
+    <w:lvl w:ilvl="3" w:tplc="0809000F" w:tentative="1">
+      <w:start w:val="1"/>
+      <w:numFmt w:val="decimal"/>
+      <w:lvlText w:val="%4."/>
+      <w:lvlJc w:val="left"/>
+      <w:pPr>
+        <w:ind w:left="2880" w:hanging="360"/>
+      </w:pPr>
+    </w:lvl>
+    <w:lvl w:ilvl="4" w:tplc="08090019" w:tentative="1">
+      <w:start w:val="1"/>
+      <w:numFmt w:val="lowerLetter"/>
+      <w:lvlText w:val="%5."/>
+      <w:lvlJc w:val="left"/>
+      <w:pPr>
+        <w:ind w:left="3600" w:hanging="360"/>
+      </w:pPr>
+    </w:lvl>
+    <w:lvl w:ilvl="5" w:tplc="0809001B" w:tentative="1">
+      <w:start w:val="1"/>
+      <w:numFmt w:val="lowerRoman"/>
+      <w:lvlText w:val="%6."/>
+      <w:lvlJc w:val="right"/>
+      <w:pPr>
+        <w:ind w:left="4320" w:hanging="180"/>
+      </w:pPr>
+    </w:lvl>
+    <w:lvl w:ilvl="6" w:tplc="0809000F" w:tentative="1">
+      <w:start w:val="1"/>
+      <w:numFmt w:val="decimal"/>
+      <w:lvlText w:val="%7."/>
+      <w:lvlJc w:val="left"/>
+      <w:pPr>
+        <w:ind w:left="5040" w:hanging="360"/>
+      </w:pPr>
+    </w:lvl>
+    <w:lvl w:ilvl="7" w:tplc="08090019" w:tentative="1">
+      <w:start w:val="1"/>
+      <w:numFmt w:val="lowerLetter"/>
+      <w:lvlText w:val="%8."/>
+      <w:lvlJc w:val="left"/>
+      <w:pPr>
+        <w:ind w:left="5760" w:hanging="360"/>
+      </w:pPr>
+    </w:lvl>
+    <w:lvl w:ilvl="8" w:tplc="0809001B" w:tentative="1">
+      <w:start w:val="1"/>
+      <w:numFmt w:val="lowerRoman"/>
+      <w:lvlText w:val="%9."/>
+      <w:lvlJc w:val="right"/>
+      <w:pPr>
+        <w:ind w:left="6480" w:hanging="180"/>
+      </w:pPr>
+    </w:lvl>
+  </w:abstractNum>
+  <w:abstractNum w:abstractNumId="8" w15:restartNumberingAfterBreak="0">
     <w:nsid w:val="36A463CA"/>
     <w:multiLevelType w:val="hybridMultilevel"/>
-    <w:tmpl w:val="96305B2A"/>
+    <w:tmpl w:val="BB4CF788"/>
     <w:lvl w:ilvl="0" w:tplc="04090001">
       <w:start w:val="1"/>
       <w:numFmt w:val="bullet"/>
@@ -3696,7 +6543,7 @@
       </w:rPr>
     </w:lvl>
   </w:abstractNum>
-  <w:abstractNum w:abstractNumId="4" w15:restartNumberingAfterBreak="0">
+  <w:abstractNum w:abstractNumId="9" w15:restartNumberingAfterBreak="0">
     <w:nsid w:val="3BA26C62"/>
     <w:multiLevelType w:val="hybridMultilevel"/>
     <w:tmpl w:val="68A29892"/>
@@ -3785,14 +6632,14 @@
       </w:pPr>
     </w:lvl>
   </w:abstractNum>
-  <w:abstractNum w:abstractNumId="5" w15:restartNumberingAfterBreak="0">
+  <w:abstractNum w:abstractNumId="10" w15:restartNumberingAfterBreak="0">
     <w:nsid w:val="3BBF5690"/>
     <w:multiLevelType w:val="hybridMultilevel"/>
-    <w:tmpl w:val="376A2CEA"/>
-    <w:lvl w:ilvl="0" w:tplc="0409000B">
+    <w:tmpl w:val="D10EC6BE"/>
+    <w:lvl w:ilvl="0" w:tplc="0409000D">
       <w:start w:val="1"/>
       <w:numFmt w:val="bullet"/>
-      <w:lvlText w:val=""/>
+      <w:lvlText w:val=""/>
       <w:lvlJc w:val="left"/>
       <w:pPr>
         <w:ind w:left="720" w:hanging="360"/>
@@ -3898,7 +6745,7 @@
       </w:rPr>
     </w:lvl>
   </w:abstractNum>
-  <w:abstractNum w:abstractNumId="6" w15:restartNumberingAfterBreak="0">
+  <w:abstractNum w:abstractNumId="11" w15:restartNumberingAfterBreak="0">
     <w:nsid w:val="3CC813FA"/>
     <w:multiLevelType w:val="hybridMultilevel"/>
     <w:tmpl w:val="42CAD516"/>
@@ -4011,7 +6858,96 @@
       </w:rPr>
     </w:lvl>
   </w:abstractNum>
-  <w:abstractNum w:abstractNumId="7" w15:restartNumberingAfterBreak="0">
+  <w:abstractNum w:abstractNumId="12" w15:restartNumberingAfterBreak="0">
+    <w:nsid w:val="3D6912AE"/>
+    <w:multiLevelType w:val="hybridMultilevel"/>
+    <w:tmpl w:val="4080CB3A"/>
+    <w:lvl w:ilvl="0" w:tplc="08090011">
+      <w:start w:val="1"/>
+      <w:numFmt w:val="decimal"/>
+      <w:lvlText w:val="%1)"/>
+      <w:lvlJc w:val="left"/>
+      <w:pPr>
+        <w:ind w:left="720" w:hanging="360"/>
+      </w:pPr>
+      <w:rPr>
+        <w:rFonts w:hint="default"/>
+      </w:rPr>
+    </w:lvl>
+    <w:lvl w:ilvl="1" w:tplc="08090019" w:tentative="1">
+      <w:start w:val="1"/>
+      <w:numFmt w:val="lowerLetter"/>
+      <w:lvlText w:val="%2."/>
+      <w:lvlJc w:val="left"/>
+      <w:pPr>
+        <w:ind w:left="1440" w:hanging="360"/>
+      </w:pPr>
+    </w:lvl>
+    <w:lvl w:ilvl="2" w:tplc="0809001B" w:tentative="1">
+      <w:start w:val="1"/>
+      <w:numFmt w:val="lowerRoman"/>
+      <w:lvlText w:val="%3."/>
+      <w:lvlJc w:val="right"/>
+      <w:pPr>
+        <w:ind w:left="2160" w:hanging="180"/>
+      </w:pPr>
+    </w:lvl>
+    <w:lvl w:ilvl="3" w:tplc="0809000F" w:tentative="1">
+      <w:start w:val="1"/>
+      <w:numFmt w:val="decimal"/>
+      <w:lvlText w:val="%4."/>
+      <w:lvlJc w:val="left"/>
+      <w:pPr>
+        <w:ind w:left="2880" w:hanging="360"/>
+      </w:pPr>
+    </w:lvl>
+    <w:lvl w:ilvl="4" w:tplc="08090019" w:tentative="1">
+      <w:start w:val="1"/>
+      <w:numFmt w:val="lowerLetter"/>
+      <w:lvlText w:val="%5."/>
+      <w:lvlJc w:val="left"/>
+      <w:pPr>
+        <w:ind w:left="3600" w:hanging="360"/>
+      </w:pPr>
+    </w:lvl>
+    <w:lvl w:ilvl="5" w:tplc="0809001B" w:tentative="1">
+      <w:start w:val="1"/>
+      <w:numFmt w:val="lowerRoman"/>
+      <w:lvlText w:val="%6."/>
+      <w:lvlJc w:val="right"/>
+      <w:pPr>
+        <w:ind w:left="4320" w:hanging="180"/>
+      </w:pPr>
+    </w:lvl>
+    <w:lvl w:ilvl="6" w:tplc="0809000F" w:tentative="1">
+      <w:start w:val="1"/>
+      <w:numFmt w:val="decimal"/>
+      <w:lvlText w:val="%7."/>
+      <w:lvlJc w:val="left"/>
+      <w:pPr>
+        <w:ind w:left="5040" w:hanging="360"/>
+      </w:pPr>
+    </w:lvl>
+    <w:lvl w:ilvl="7" w:tplc="08090019" w:tentative="1">
+      <w:start w:val="1"/>
+      <w:numFmt w:val="lowerLetter"/>
+      <w:lvlText w:val="%8."/>
+      <w:lvlJc w:val="left"/>
+      <w:pPr>
+        <w:ind w:left="5760" w:hanging="360"/>
+      </w:pPr>
+    </w:lvl>
+    <w:lvl w:ilvl="8" w:tplc="0809001B" w:tentative="1">
+      <w:start w:val="1"/>
+      <w:numFmt w:val="lowerRoman"/>
+      <w:lvlText w:val="%9."/>
+      <w:lvlJc w:val="right"/>
+      <w:pPr>
+        <w:ind w:left="6480" w:hanging="180"/>
+      </w:pPr>
+    </w:lvl>
+  </w:abstractNum>
+  <w:abstractNum w:abstractNumId="13" w15:restartNumberingAfterBreak="0">
     <w:nsid w:val="42045101"/>
     <w:multiLevelType w:val="hybridMultilevel"/>
     <w:tmpl w:val="21062F3E"/>
@@ -4100,7 +7036,119 @@
       </w:pPr>
     </w:lvl>
   </w:abstractNum>
-  <w:abstractNum w:abstractNumId="8" w15:restartNumberingAfterBreak="0">
+  <w:abstractNum w:abstractNumId="14" w15:restartNumberingAfterBreak="0">
+    <w:nsid w:val="43821D56"/>
+    <w:multiLevelType w:val="hybridMultilevel"/>
+    <w:tmpl w:val="B90A5B5C"/>
+    <w:lvl w:ilvl="0" w:tplc="0760342A">
+      <w:numFmt w:val="bullet"/>
+      <w:lvlText w:val="-"/>
+      <w:lvlJc w:val="left"/>
+      <w:pPr>
+        <w:ind w:left="720" w:hanging="360"/>
+      </w:pPr>
+      <w:rPr>
+        <w:rFonts w:ascii="Calibri" w:eastAsiaTheme="minorEastAsia" w:hAnsi="Calibri" w:cs="Calibri" w:hint="default"/>
+      </w:rPr>
+    </w:lvl>
+    <w:lvl w:ilvl="1" w:tplc="08090003" w:tentative="1">
+      <w:start w:val="1"/>
+      <w:numFmt w:val="bullet"/>
+      <w:lvlText w:val="o"/>
+      <w:lvlJc w:val="left"/>
+      <w:pPr>
+        <w:ind w:left="1440" w:hanging="360"/>
+      </w:pPr>
+      <w:rPr>
+        <w:rFonts w:ascii="Courier New" w:hAnsi="Courier New" w:cs="Courier New" w:hint="default"/>
+      </w:rPr>
+    </w:lvl>
+    <w:lvl w:ilvl="2" w:tplc="08090005" w:tentative="1">
+      <w:start w:val="1"/>
+      <w:numFmt w:val="bullet"/>
+      <w:lvlText w:val=""/>
+      <w:lvlJc w:val="left"/>
+      <w:pPr>
+        <w:ind w:left="2160" w:hanging="360"/>
+      </w:pPr>
+      <w:rPr>
+        <w:rFonts w:ascii="Wingdings" w:hAnsi="Wingdings" w:hint="default"/>
+      </w:rPr>
+    </w:lvl>
+    <w:lvl w:ilvl="3" w:tplc="08090001" w:tentative="1">
+      <w:start w:val="1"/>
+      <w:numFmt w:val="bullet"/>
+      <w:lvlText w:val=""/>
+      <w:lvlJc w:val="left"/>
+      <w:pPr>
+        <w:ind w:left="2880" w:hanging="360"/>
+      </w:pPr>
+      <w:rPr>
+        <w:rFonts w:ascii="Symbol" w:hAnsi="Symbol" w:hint="default"/>
+      </w:rPr>
+    </w:lvl>
+    <w:lvl w:ilvl="4" w:tplc="08090003" w:tentative="1">
+      <w:start w:val="1"/>
+      <w:numFmt w:val="bullet"/>
+      <w:lvlText w:val="o"/>
+      <w:lvlJc w:val="left"/>
+      <w:pPr>
+        <w:ind w:left="3600" w:hanging="360"/>
+      </w:pPr>
+      <w:rPr>
+        <w:rFonts w:ascii="Courier New" w:hAnsi="Courier New" w:cs="Courier New" w:hint="default"/>
+      </w:rPr>
+    </w:lvl>
+    <w:lvl w:ilvl="5" w:tplc="08090005" w:tentative="1">
+      <w:start w:val="1"/>
+      <w:numFmt w:val="bullet"/>
+      <w:lvlText w:val=""/>
+      <w:lvlJc w:val="left"/>
+      <w:pPr>
+        <w:ind w:left="4320" w:hanging="360"/>
+      </w:pPr>
+      <w:rPr>
+        <w:rFonts w:ascii="Wingdings" w:hAnsi="Wingdings" w:hint="default"/>
+      </w:rPr>
+    </w:lvl>
+    <w:lvl w:ilvl="6" w:tplc="08090001" w:tentative="1">
+      <w:start w:val="1"/>
+      <w:numFmt w:val="bullet"/>
+      <w:lvlText w:val=""/>
+      <w:lvlJc w:val="left"/>
+      <w:pPr>
+        <w:ind w:left="5040" w:hanging="360"/>
+      </w:pPr>
+      <w:rPr>
+        <w:rFonts w:ascii="Symbol" w:hAnsi="Symbol" w:hint="default"/>
+      </w:rPr>
+    </w:lvl>
+    <w:lvl w:ilvl="7" w:tplc="08090003" w:tentative="1">
+      <w:start w:val="1"/>
+      <w:numFmt w:val="bullet"/>
+      <w:lvlText w:val="o"/>
+      <w:lvlJc w:val="left"/>
+      <w:pPr>
+        <w:ind w:left="5760" w:hanging="360"/>
+      </w:pPr>
+      <w:rPr>
+        <w:rFonts w:ascii="Courier New" w:hAnsi="Courier New" w:cs="Courier New" w:hint="default"/>
+      </w:rPr>
+    </w:lvl>
+    <w:lvl w:ilvl="8" w:tplc="08090005" w:tentative="1">
+      <w:start w:val="1"/>
+      <w:numFmt w:val="bullet"/>
+      <w:lvlText w:val=""/>
+      <w:lvlJc w:val="left"/>
+      <w:pPr>
+        <w:ind w:left="6480" w:hanging="360"/>
+      </w:pPr>
+      <w:rPr>
+        <w:rFonts w:ascii="Wingdings" w:hAnsi="Wingdings" w:hint="default"/>
+      </w:rPr>
+    </w:lvl>
+  </w:abstractNum>
+  <w:abstractNum w:abstractNumId="15" w15:restartNumberingAfterBreak="0">
     <w:nsid w:val="44DF74C9"/>
     <w:multiLevelType w:val="hybridMultilevel"/>
     <w:tmpl w:val="45ECE804"/>
@@ -4213,7 +7261,7 @@
       </w:rPr>
     </w:lvl>
   </w:abstractNum>
-  <w:abstractNum w:abstractNumId="9" w15:restartNumberingAfterBreak="0">
+  <w:abstractNum w:abstractNumId="16" w15:restartNumberingAfterBreak="0">
     <w:nsid w:val="457E3335"/>
     <w:multiLevelType w:val="hybridMultilevel"/>
     <w:tmpl w:val="9644413E"/>
@@ -4302,7 +7350,7 @@
       </w:pPr>
     </w:lvl>
   </w:abstractNum>
-  <w:abstractNum w:abstractNumId="10" w15:restartNumberingAfterBreak="0">
+  <w:abstractNum w:abstractNumId="17" w15:restartNumberingAfterBreak="0">
     <w:nsid w:val="529A11D3"/>
     <w:multiLevelType w:val="hybridMultilevel"/>
     <w:tmpl w:val="E88AA29C"/>
@@ -4391,7 +7439,96 @@
       </w:pPr>
     </w:lvl>
   </w:abstractNum>
-  <w:abstractNum w:abstractNumId="11" w15:restartNumberingAfterBreak="0">
+  <w:abstractNum w:abstractNumId="18" w15:restartNumberingAfterBreak="0">
+    <w:nsid w:val="52AB28BE"/>
+    <w:multiLevelType w:val="hybridMultilevel"/>
+    <w:tmpl w:val="3C38A29C"/>
+    <w:lvl w:ilvl="0" w:tplc="04090001">
+      <w:start w:val="1"/>
+      <w:numFmt w:val="bullet"/>
+      <w:lvlText w:val=""/>
+      <w:lvlJc w:val="left"/>
+      <w:pPr>
+        <w:ind w:left="1080" w:hanging="360"/>
+      </w:pPr>
+      <w:rPr>
+        <w:rFonts w:ascii="Symbol" w:hAnsi="Symbol" w:hint="default"/>
+      </w:rPr>
+    </w:lvl>
+    <w:lvl w:ilvl="1" w:tplc="08090019" w:tentative="1">
+      <w:start w:val="1"/>
+      <w:numFmt w:val="lowerLetter"/>
+      <w:lvlText w:val="%2."/>
+      <w:lvlJc w:val="left"/>
+      <w:pPr>
+        <w:ind w:left="1800" w:hanging="360"/>
+      </w:pPr>
+    </w:lvl>
+    <w:lvl w:ilvl="2" w:tplc="0809001B" w:tentative="1">
+      <w:start w:val="1"/>
+      <w:numFmt w:val="lowerRoman"/>
+      <w:lvlText w:val="%3."/>
+      <w:lvlJc w:val="right"/>
+      <w:pPr>
+        <w:ind w:left="2520" w:hanging="180"/>
+      </w:pPr>
+    </w:lvl>
+    <w:lvl w:ilvl="3" w:tplc="0809000F" w:tentative="1">
+      <w:start w:val="1"/>
+      <w:numFmt w:val="decimal"/>
+      <w:lvlText w:val="%4."/>
+      <w:lvlJc w:val="left"/>
+      <w:pPr>
+        <w:ind w:left="3240" w:hanging="360"/>
+      </w:pPr>
+    </w:lvl>
+    <w:lvl w:ilvl="4" w:tplc="08090019" w:tentative="1">
+      <w:start w:val="1"/>
+      <w:numFmt w:val="lowerLetter"/>
+      <w:lvlText w:val="%5."/>
+      <w:lvlJc w:val="left"/>
+      <w:pPr>
+        <w:ind w:left="3960" w:hanging="360"/>
+      </w:pPr>
+    </w:lvl>
+    <w:lvl w:ilvl="5" w:tplc="0809001B" w:tentative="1">
+      <w:start w:val="1"/>
+      <w:numFmt w:val="lowerRoman"/>
+      <w:lvlText w:val="%6."/>
+      <w:lvlJc w:val="right"/>
+      <w:pPr>
+        <w:ind w:left="4680" w:hanging="180"/>
+      </w:pPr>
+    </w:lvl>
+    <w:lvl w:ilvl="6" w:tplc="0809000F" w:tentative="1">
+      <w:start w:val="1"/>
+      <w:numFmt w:val="decimal"/>
+      <w:lvlText w:val="%7."/>
+      <w:lvlJc w:val="left"/>
+      <w:pPr>
+        <w:ind w:left="5400" w:hanging="360"/>
+      </w:pPr>
+    </w:lvl>
+    <w:lvl w:ilvl="7" w:tplc="08090019" w:tentative="1">
+      <w:start w:val="1"/>
+      <w:numFmt w:val="lowerLetter"/>
+      <w:lvlText w:val="%8."/>
+      <w:lvlJc w:val="left"/>
+      <w:pPr>
+        <w:ind w:left="6120" w:hanging="360"/>
+      </w:pPr>
+    </w:lvl>
+    <w:lvl w:ilvl="8" w:tplc="0809001B" w:tentative="1">
+      <w:start w:val="1"/>
+      <w:numFmt w:val="lowerRoman"/>
+      <w:lvlText w:val="%9."/>
+      <w:lvlJc w:val="right"/>
+      <w:pPr>
+        <w:ind w:left="6840" w:hanging="180"/>
+      </w:pPr>
+    </w:lvl>
+  </w:abstractNum>
+  <w:abstractNum w:abstractNumId="19" w15:restartNumberingAfterBreak="0">
     <w:nsid w:val="569A11EA"/>
     <w:multiLevelType w:val="hybridMultilevel"/>
     <w:tmpl w:val="ECA86792"/>
@@ -4480,7 +7617,7 @@
       </w:pPr>
     </w:lvl>
   </w:abstractNum>
-  <w:abstractNum w:abstractNumId="12" w15:restartNumberingAfterBreak="0">
+  <w:abstractNum w:abstractNumId="20" w15:restartNumberingAfterBreak="0">
     <w:nsid w:val="5C7B2545"/>
     <w:multiLevelType w:val="hybridMultilevel"/>
     <w:tmpl w:val="40823922"/>
@@ -4569,7 +7706,182 @@
       </w:pPr>
     </w:lvl>
   </w:abstractNum>
-  <w:abstractNum w:abstractNumId="13" w15:restartNumberingAfterBreak="0">
+  <w:abstractNum w:abstractNumId="21" w15:restartNumberingAfterBreak="0">
+    <w:nsid w:val="5E2F0550"/>
+    <w:multiLevelType w:val="hybridMultilevel"/>
+    <w:tmpl w:val="4EFA5E1C"/>
+    <w:lvl w:ilvl="0" w:tplc="0809000F">
+      <w:start w:val="1"/>
+      <w:numFmt w:val="decimal"/>
+      <w:lvlText w:val="%1."/>
+      <w:lvlJc w:val="left"/>
+      <w:pPr>
+        <w:ind w:left="720" w:hanging="360"/>
+      </w:pPr>
+      <w:rPr>
+        <w:rFonts w:hint="default"/>
+      </w:rPr>
+    </w:lvl>
+    <w:lvl w:ilvl="1" w:tplc="08090019" w:tentative="1">
+      <w:start w:val="1"/>
+      <w:numFmt w:val="lowerLetter"/>
+      <w:lvlText w:val="%2."/>
+      <w:lvlJc w:val="left"/>
+      <w:pPr>
+        <w:ind w:left="1440" w:hanging="360"/>
+      </w:pPr>
+    </w:lvl>
+    <w:lvl w:ilvl="2" w:tplc="0809001B" w:tentative="1">
+      <w:start w:val="1"/>
+      <w:numFmt w:val="lowerRoman"/>
+      <w:lvlText w:val="%3."/>
+      <w:lvlJc w:val="right"/>
+      <w:pPr>
+        <w:ind w:left="2160" w:hanging="180"/>
+      </w:pPr>
+    </w:lvl>
+    <w:lvl w:ilvl="3" w:tplc="0809000F" w:tentative="1">
+      <w:start w:val="1"/>
+      <w:numFmt w:val="decimal"/>
+      <w:lvlText w:val="%4."/>
+      <w:lvlJc w:val="left"/>
+      <w:pPr>
+        <w:ind w:left="2880" w:hanging="360"/>
+      </w:pPr>
+    </w:lvl>
+    <w:lvl w:ilvl="4" w:tplc="08090019" w:tentative="1">
+      <w:start w:val="1"/>
+      <w:numFmt w:val="lowerLetter"/>
+      <w:lvlText w:val="%5."/>
+      <w:lvlJc w:val="left"/>
+      <w:pPr>
+        <w:ind w:left="3600" w:hanging="360"/>
+      </w:pPr>
+    </w:lvl>
+    <w:lvl w:ilvl="5" w:tplc="0809001B" w:tentative="1">
+      <w:start w:val="1"/>
+      <w:numFmt w:val="lowerRoman"/>
+      <w:lvlText w:val="%6."/>
+      <w:lvlJc w:val="right"/>
+      <w:pPr>
+        <w:ind w:left="4320" w:hanging="180"/>
+      </w:pPr>
+    </w:lvl>
+    <w:lvl w:ilvl="6" w:tplc="0809000F" w:tentative="1">
+      <w:start w:val="1"/>
+      <w:numFmt w:val="decimal"/>
+      <w:lvlText w:val="%7."/>
+      <w:lvlJc w:val="left"/>
+      <w:pPr>
+        <w:ind w:left="5040" w:hanging="360"/>
+      </w:pPr>
+    </w:lvl>
+    <w:lvl w:ilvl="7" w:tplc="08090019" w:tentative="1">
+      <w:start w:val="1"/>
+      <w:numFmt w:val="lowerLetter"/>
+      <w:lvlText w:val="%8."/>
+      <w:lvlJc w:val="left"/>
+      <w:pPr>
+        <w:ind w:left="5760" w:hanging="360"/>
+      </w:pPr>
+    </w:lvl>
+    <w:lvl w:ilvl="8" w:tplc="0809001B" w:tentative="1">
+      <w:start w:val="1"/>
+      <w:numFmt w:val="lowerRoman"/>
+      <w:lvlText w:val="%9."/>
+      <w:lvlJc w:val="right"/>
+      <w:pPr>
+        <w:ind w:left="6480" w:hanging="180"/>
+      </w:pPr>
+    </w:lvl>
+  </w:abstractNum>
+  <w:abstractNum w:abstractNumId="22" w15:restartNumberingAfterBreak="0">
+    <w:nsid w:val="71D077C2"/>
+    <w:multiLevelType w:val="hybridMultilevel"/>
+    <w:tmpl w:val="E3606B32"/>
+    <w:lvl w:ilvl="0" w:tplc="04090013">
+      <w:start w:val="1"/>
+      <w:numFmt w:val="upperRoman"/>
+      <w:lvlText w:val="%1."/>
+      <w:lvlJc w:val="right"/>
+      <w:pPr>
+        <w:ind w:left="720" w:hanging="360"/>
+      </w:pPr>
+    </w:lvl>
+    <w:lvl w:ilvl="1" w:tplc="08090019" w:tentative="1">
+      <w:start w:val="1"/>
+      <w:numFmt w:val="lowerLetter"/>
+      <w:lvlText w:val="%2."/>
+      <w:lvlJc w:val="left"/>
+      <w:pPr>
+        <w:ind w:left="1440" w:hanging="360"/>
+      </w:pPr>
+    </w:lvl>
+    <w:lvl w:ilvl="2" w:tplc="0809001B" w:tentative="1">
+      <w:start w:val="1"/>
+      <w:numFmt w:val="lowerRoman"/>
+      <w:lvlText w:val="%3."/>
+      <w:lvlJc w:val="right"/>
+      <w:pPr>
+        <w:ind w:left="2160" w:hanging="180"/>
+      </w:pPr>
+    </w:lvl>
+    <w:lvl w:ilvl="3" w:tplc="0809000F" w:tentative="1">
+      <w:start w:val="1"/>
+      <w:numFmt w:val="decimal"/>
+      <w:lvlText w:val="%4."/>
+      <w:lvlJc w:val="left"/>
+      <w:pPr>
+        <w:ind w:left="2880" w:hanging="360"/>
+      </w:pPr>
+    </w:lvl>
+    <w:lvl w:ilvl="4" w:tplc="08090019" w:tentative="1">
+      <w:start w:val="1"/>
+      <w:numFmt w:val="lowerLetter"/>
+      <w:lvlText w:val="%5."/>
+      <w:lvlJc w:val="left"/>
+      <w:pPr>
+        <w:ind w:left="3600" w:hanging="360"/>
+      </w:pPr>
+    </w:lvl>
+    <w:lvl w:ilvl="5" w:tplc="0809001B" w:tentative="1">
+      <w:start w:val="1"/>
+      <w:numFmt w:val="lowerRoman"/>
+      <w:lvlText w:val="%6."/>
+      <w:lvlJc w:val="right"/>
+      <w:pPr>
+        <w:ind w:left="4320" w:hanging="180"/>
+      </w:pPr>
+    </w:lvl>
+    <w:lvl w:ilvl="6" w:tplc="0809000F" w:tentative="1">
+      <w:start w:val="1"/>
+      <w:numFmt w:val="decimal"/>
+      <w:lvlText w:val="%7."/>
+      <w:lvlJc w:val="left"/>
+      <w:pPr>
+        <w:ind w:left="5040" w:hanging="360"/>
+      </w:pPr>
+    </w:lvl>
+    <w:lvl w:ilvl="7" w:tplc="08090019" w:tentative="1">
+      <w:start w:val="1"/>
+      <w:numFmt w:val="lowerLetter"/>
+      <w:lvlText w:val="%8."/>
+      <w:lvlJc w:val="left"/>
+      <w:pPr>
+        <w:ind w:left="5760" w:hanging="360"/>
+      </w:pPr>
+    </w:lvl>
+    <w:lvl w:ilvl="8" w:tplc="0809001B" w:tentative="1">
+      <w:start w:val="1"/>
+      <w:numFmt w:val="lowerRoman"/>
+      <w:lvlText w:val="%9."/>
+      <w:lvlJc w:val="right"/>
+      <w:pPr>
+        <w:ind w:left="6480" w:hanging="180"/>
+      </w:pPr>
+    </w:lvl>
+  </w:abstractNum>
+  <w:abstractNum w:abstractNumId="23" w15:restartNumberingAfterBreak="0">
     <w:nsid w:val="7B676F74"/>
     <w:multiLevelType w:val="hybridMultilevel"/>
     <w:tmpl w:val="F774E4EE"/>
@@ -4683,46 +7995,76 @@
     </w:lvl>
   </w:abstractNum>
   <w:num w:numId="1">
+    <w:abstractNumId w:val="17"/>
+  </w:num>
+  <w:num w:numId="2">
+    <w:abstractNumId w:val="9"/>
+  </w:num>
+  <w:num w:numId="3">
+    <w:abstractNumId w:val="19"/>
+  </w:num>
+  <w:num w:numId="4">
+    <w:abstractNumId w:val="8"/>
+  </w:num>
+  <w:num w:numId="5">
+    <w:abstractNumId w:val="11"/>
+  </w:num>
+  <w:num w:numId="6">
     <w:abstractNumId w:val="10"/>
   </w:num>
-  <w:num w:numId="2">
+  <w:num w:numId="7">
+    <w:abstractNumId w:val="15"/>
+  </w:num>
+  <w:num w:numId="8">
+    <w:abstractNumId w:val="23"/>
+  </w:num>
+  <w:num w:numId="9">
+    <w:abstractNumId w:val="13"/>
+  </w:num>
+  <w:num w:numId="10">
+    <w:abstractNumId w:val="16"/>
+  </w:num>
+  <w:num w:numId="11">
+    <w:abstractNumId w:val="20"/>
+  </w:num>
+  <w:num w:numId="12">
+    <w:abstractNumId w:val="2"/>
+  </w:num>
+  <w:num w:numId="13">
     <w:abstractNumId w:val="4"/>
   </w:num>
-  <w:num w:numId="3">
-    <w:abstractNumId w:val="11"/>
-  </w:num>
-  <w:num w:numId="4">
+  <w:num w:numId="14">
     <w:abstractNumId w:val="3"/>
   </w:num>
-  <w:num w:numId="5">
+  <w:num w:numId="15">
+    <w:abstractNumId w:val="14"/>
+  </w:num>
+  <w:num w:numId="16">
+    <w:abstractNumId w:val="21"/>
+  </w:num>
+  <w:num w:numId="17">
+    <w:abstractNumId w:val="7"/>
+  </w:num>
+  <w:num w:numId="18">
     <w:abstractNumId w:val="6"/>
   </w:num>
-  <w:num w:numId="6">
+  <w:num w:numId="19">
+    <w:abstractNumId w:val="12"/>
+  </w:num>
+  <w:num w:numId="20">
     <w:abstractNumId w:val="5"/>
   </w:num>
-  <w:num w:numId="7">
-    <w:abstractNumId w:val="8"/>
+  <w:num w:numId="21">
+    <w:abstractNumId w:val="18"/>
   </w:num>
-  <w:num w:numId="8">
-    <w:abstractNumId w:val="13"/>
-  </w:num>
-  <w:num w:numId="9">
-    <w:abstractNumId w:val="7"/>
-  </w:num>
-  <w:num w:numId="10">
-    <w:abstractNumId w:val="9"/>
-  </w:num>
-  <w:num w:numId="11">
-    <w:abstractNumId w:val="12"/>
-  </w:num>
-  <w:num w:numId="12">
+  <w:num w:numId="22">
     <w:abstractNumId w:val="0"/>
   </w:num>
-  <w:num w:numId="13">
-    <w:abstractNumId w:val="2"/>
+  <w:num w:numId="23">
+    <w:abstractNumId w:val="1"/>
   </w:num>
-  <w:num w:numId="14">
-    <w:abstractNumId w:val="1"/>
+  <w:num w:numId="24">
+    <w:abstractNumId w:val="22"/>
   </w:num>
 </w:numbering>
 </file>
@@ -5271,7 +8613,6 @@
     <w:basedOn w:val="Normal"/>
     <w:link w:val="HTMLPreformattedChar"/>
     <w:uiPriority w:val="99"/>
-    <w:semiHidden/>
     <w:unhideWhenUsed/>
     <w:rsid w:val="003F1D58"/>
     <w:pPr>
@@ -5306,7 +8647,6 @@
     <w:basedOn w:val="DefaultParagraphFont"/>
     <w:link w:val="HTMLPreformatted"/>
     <w:uiPriority w:val="99"/>
-    <w:semiHidden/>
     <w:rsid w:val="003F1D58"/>
     <w:rPr>
       <w:rFonts w:ascii="Courier New" w:eastAsia="Times New Roman" w:hAnsi="Courier New" w:cs="Courier New"/>
@@ -5323,6 +8663,93 @@
     <w:rPr>
       <w:color w:val="808080"/>
     </w:rPr>
+  </w:style>
+  <w:style w:type="character" w:styleId="CommentReference">
+    <w:name w:val="annotation reference"/>
+    <w:basedOn w:val="DefaultParagraphFont"/>
+    <w:uiPriority w:val="99"/>
+    <w:semiHidden/>
+    <w:unhideWhenUsed/>
+    <w:rsid w:val="00122773"/>
+    <w:rPr>
+      <w:sz w:val="16"/>
+      <w:szCs w:val="16"/>
+    </w:rPr>
+  </w:style>
+  <w:style w:type="paragraph" w:styleId="CommentText">
+    <w:name w:val="annotation text"/>
+    <w:basedOn w:val="Normal"/>
+    <w:link w:val="CommentTextChar"/>
+    <w:uiPriority w:val="99"/>
+    <w:semiHidden/>
+    <w:unhideWhenUsed/>
+    <w:rsid w:val="00122773"/>
+    <w:pPr>
+      <w:spacing w:line="240" w:lineRule="auto"/>
+    </w:pPr>
+    <w:rPr>
+      <w:sz w:val="20"/>
+      <w:szCs w:val="20"/>
+    </w:rPr>
+  </w:style>
+  <w:style w:type="character" w:customStyle="1" w:styleId="CommentTextChar">
+    <w:name w:val="Comment Text Char"/>
+    <w:basedOn w:val="DefaultParagraphFont"/>
+    <w:link w:val="CommentText"/>
+    <w:uiPriority w:val="99"/>
+    <w:semiHidden/>
+    <w:rsid w:val="00122773"/>
+    <w:rPr>
+      <w:sz w:val="20"/>
+      <w:szCs w:val="20"/>
+    </w:rPr>
+  </w:style>
+  <w:style w:type="paragraph" w:styleId="CommentSubject">
+    <w:name w:val="annotation subject"/>
+    <w:basedOn w:val="CommentText"/>
+    <w:next w:val="CommentText"/>
+    <w:link w:val="CommentSubjectChar"/>
+    <w:uiPriority w:val="99"/>
+    <w:semiHidden/>
+    <w:unhideWhenUsed/>
+    <w:rsid w:val="00122773"/>
+    <w:rPr>
+      <w:b/>
+      <w:bCs/>
+    </w:rPr>
+  </w:style>
+  <w:style w:type="character" w:customStyle="1" w:styleId="CommentSubjectChar">
+    <w:name w:val="Comment Subject Char"/>
+    <w:basedOn w:val="CommentTextChar"/>
+    <w:link w:val="CommentSubject"/>
+    <w:uiPriority w:val="99"/>
+    <w:semiHidden/>
+    <w:rsid w:val="00122773"/>
+    <w:rPr>
+      <w:b/>
+      <w:bCs/>
+      <w:sz w:val="20"/>
+      <w:szCs w:val="20"/>
+    </w:rPr>
+  </w:style>
+  <w:style w:type="table" w:styleId="TableGrid">
+    <w:name w:val="Table Grid"/>
+    <w:basedOn w:val="TableNormal"/>
+    <w:uiPriority w:val="39"/>
+    <w:rsid w:val="00DD00F5"/>
+    <w:pPr>
+      <w:spacing w:after="0" w:line="240" w:lineRule="auto"/>
+    </w:pPr>
+    <w:tblPr>
+      <w:tblBorders>
+        <w:top w:val="single" w:sz="4" w:space="0" w:color="auto"/>
+        <w:left w:val="single" w:sz="4" w:space="0" w:color="auto"/>
+        <w:bottom w:val="single" w:sz="4" w:space="0" w:color="auto"/>
+        <w:right w:val="single" w:sz="4" w:space="0" w:color="auto"/>
+        <w:insideH w:val="single" w:sz="4" w:space="0" w:color="auto"/>
+        <w:insideV w:val="single" w:sz="4" w:space="0" w:color="auto"/>
+      </w:tblBorders>
+    </w:tblPr>
   </w:style>
 </w:styles>
 </file>

</xml_diff>